<commit_message>
misc doc - updates because of changed functionality
git-tfs-id: [https://tfs.omnicloud.local/tfs/cco%20program/]$/eCoaching_V2;C33883
</commit_message>
<xml_diff>
--- a/Requirements/Misc/eCL_Overview.docx
+++ b/Requirements/Misc/eCL_Overview.docx
@@ -1,6 +1,6 @@
 
 <file path=word/document.xml><?xml version="1.0" encoding="utf-8"?>
-<w:document xmlns:wpc="http://schemas.microsoft.com/office/word/2010/wordprocessingCanvas" xmlns:mc="http://schemas.openxmlformats.org/markup-compatibility/2006" xmlns:o="urn:schemas-microsoft-com:office:office" xmlns:r="http://schemas.openxmlformats.org/officeDocument/2006/relationships" xmlns:m="http://schemas.openxmlformats.org/officeDocument/2006/math" xmlns:v="urn:schemas-microsoft-com:vml" xmlns:wp14="http://schemas.microsoft.com/office/word/2010/wordprocessingDrawing" xmlns:wp="http://schemas.openxmlformats.org/drawingml/2006/wordprocessingDrawing" xmlns:w10="urn:schemas-microsoft-com:office:word" xmlns:w="http://schemas.openxmlformats.org/wordprocessingml/2006/main" xmlns:w14="http://schemas.microsoft.com/office/word/2010/wordml" xmlns:wpg="http://schemas.microsoft.com/office/word/2010/wordprocessingGroup" xmlns:wpi="http://schemas.microsoft.com/office/word/2010/wordprocessingInk" xmlns:wne="http://schemas.microsoft.com/office/word/2006/wordml" xmlns:wps="http://schemas.microsoft.com/office/word/2010/wordprocessingShape" mc:Ignorable="w14 wp14">
+<w:document xmlns:wpc="http://schemas.microsoft.com/office/word/2010/wordprocessingCanvas" xmlns:mc="http://schemas.openxmlformats.org/markup-compatibility/2006" xmlns:o="urn:schemas-microsoft-com:office:office" xmlns:r="http://schemas.openxmlformats.org/officeDocument/2006/relationships" xmlns:m="http://schemas.openxmlformats.org/officeDocument/2006/math" xmlns:v="urn:schemas-microsoft-com:vml" xmlns:wp14="http://schemas.microsoft.com/office/word/2010/wordprocessingDrawing" xmlns:wp="http://schemas.openxmlformats.org/drawingml/2006/wordprocessingDrawing" xmlns:w10="urn:schemas-microsoft-com:office:word" xmlns:w="http://schemas.openxmlformats.org/wordprocessingml/2006/main" xmlns:w14="http://schemas.microsoft.com/office/word/2010/wordml" xmlns:w15="http://schemas.microsoft.com/office/word/2012/wordml" xmlns:wpg="http://schemas.microsoft.com/office/word/2010/wordprocessingGroup" xmlns:wpi="http://schemas.microsoft.com/office/word/2010/wordprocessingInk" xmlns:wne="http://schemas.microsoft.com/office/word/2006/wordml" xmlns:wps="http://schemas.microsoft.com/office/word/2010/wordprocessingShape" mc:Ignorable="w14 w15 wp14">
   <w:body>
     <w:p>
       <w:pPr>
@@ -14,6 +14,8 @@
           <w:u w:val="single"/>
         </w:rPr>
       </w:pPr>
+      <w:bookmarkStart w:id="0" w:name="_GoBack"/>
+      <w:bookmarkEnd w:id="0"/>
       <w:proofErr w:type="spellStart"/>
       <w:proofErr w:type="gramStart"/>
       <w:r>
@@ -181,23 +183,7 @@
           <w:sz w:val="24"/>
           <w:szCs w:val="24"/>
         </w:rPr>
-        <w:t xml:space="preserve"> to be submitted with information about coaching </w:t>
-      </w:r>
-      <w:r>
-        <w:rPr>
-          <w:rFonts w:ascii="Times New Roman" w:hAnsi="Times New Roman" w:cs="Times New Roman"/>
-          <w:sz w:val="24"/>
-          <w:szCs w:val="24"/>
-        </w:rPr>
-        <w:t xml:space="preserve">to be </w:t>
-      </w:r>
-      <w:r>
-        <w:rPr>
-          <w:rFonts w:ascii="Times New Roman" w:hAnsi="Times New Roman" w:cs="Times New Roman"/>
-          <w:sz w:val="24"/>
-          <w:szCs w:val="24"/>
-        </w:rPr>
-        <w:t>present</w:t>
+        <w:t xml:space="preserve"> to be submitted with information about coaching present</w:t>
       </w:r>
       <w:r>
         <w:rPr>
@@ -305,25 +291,15 @@
           <w:sz w:val="24"/>
           <w:szCs w:val="24"/>
         </w:rPr>
-        <w:t>‘</w:t>
-      </w:r>
-      <w:proofErr w:type="gramStart"/>
-      <w:r>
-        <w:rPr>
-          <w:rFonts w:ascii="Times New Roman" w:hAnsi="Times New Roman" w:cs="Times New Roman"/>
-          <w:sz w:val="24"/>
-          <w:szCs w:val="24"/>
-        </w:rPr>
-        <w:t>completed</w:t>
-      </w:r>
-      <w:proofErr w:type="gramEnd"/>
-      <w:r>
-        <w:rPr>
-          <w:rFonts w:ascii="Times New Roman" w:hAnsi="Times New Roman" w:cs="Times New Roman"/>
-          <w:sz w:val="24"/>
-          <w:szCs w:val="24"/>
-        </w:rPr>
-        <w:t>’</w:t>
+        <w:t>complet</w:t>
+      </w:r>
+      <w:r>
+        <w:rPr>
+          <w:rFonts w:ascii="Times New Roman" w:hAnsi="Times New Roman" w:cs="Times New Roman"/>
+          <w:sz w:val="24"/>
+          <w:szCs w:val="24"/>
+        </w:rPr>
+        <w:t>e</w:t>
       </w:r>
       <w:r>
         <w:rPr>
@@ -441,7 +417,23 @@
           <w:sz w:val="24"/>
           <w:szCs w:val="24"/>
         </w:rPr>
-        <w:t xml:space="preserve">tracked in SharePoint.  </w:t>
+        <w:t>tracked in SharePoint</w:t>
+      </w:r>
+      <w:r>
+        <w:rPr>
+          <w:rFonts w:ascii="Times New Roman" w:hAnsi="Times New Roman" w:cs="Times New Roman"/>
+          <w:sz w:val="24"/>
+          <w:szCs w:val="24"/>
+        </w:rPr>
+        <w:t>/InfoPath</w:t>
+      </w:r>
+      <w:r>
+        <w:rPr>
+          <w:rFonts w:ascii="Times New Roman" w:hAnsi="Times New Roman" w:cs="Times New Roman"/>
+          <w:sz w:val="24"/>
+          <w:szCs w:val="24"/>
+        </w:rPr>
+        <w:t xml:space="preserve">.  </w:t>
       </w:r>
       <w:r>
         <w:rPr>
@@ -473,63 +465,103 @@
           <w:sz w:val="24"/>
           <w:szCs w:val="24"/>
         </w:rPr>
-        <w:t xml:space="preserve"> supervisors, quality specialists, </w:t>
-      </w:r>
-      <w:r>
-        <w:rPr>
-          <w:rFonts w:ascii="Times New Roman" w:hAnsi="Times New Roman" w:cs="Times New Roman"/>
-          <w:sz w:val="24"/>
-          <w:szCs w:val="24"/>
-        </w:rPr>
-        <w:t xml:space="preserve">LSAs, </w:t>
-      </w:r>
-      <w:r>
-        <w:rPr>
-          <w:rFonts w:ascii="Times New Roman" w:hAnsi="Times New Roman" w:cs="Times New Roman"/>
-          <w:sz w:val="24"/>
-          <w:szCs w:val="24"/>
-        </w:rPr>
-        <w:t xml:space="preserve">and soon </w:t>
-      </w:r>
-      <w:r>
-        <w:rPr>
-          <w:rFonts w:ascii="Times New Roman" w:hAnsi="Times New Roman" w:cs="Times New Roman"/>
-          <w:sz w:val="24"/>
-          <w:szCs w:val="24"/>
-        </w:rPr>
-        <w:t xml:space="preserve">Trainers </w:t>
-      </w:r>
-      <w:r>
-        <w:rPr>
-          <w:rFonts w:ascii="Times New Roman" w:hAnsi="Times New Roman" w:cs="Times New Roman"/>
-          <w:sz w:val="24"/>
-          <w:szCs w:val="24"/>
-        </w:rPr>
-        <w:t xml:space="preserve">have </w:t>
-      </w:r>
-      <w:r>
-        <w:rPr>
-          <w:rFonts w:ascii="Times New Roman" w:hAnsi="Times New Roman" w:cs="Times New Roman"/>
-          <w:sz w:val="24"/>
-          <w:szCs w:val="24"/>
-        </w:rPr>
-        <w:t xml:space="preserve">also </w:t>
-      </w:r>
-      <w:r>
-        <w:rPr>
-          <w:rFonts w:ascii="Times New Roman" w:hAnsi="Times New Roman" w:cs="Times New Roman"/>
-          <w:sz w:val="24"/>
-          <w:szCs w:val="24"/>
-        </w:rPr>
-        <w:t>been added to the system</w:t>
-      </w:r>
-      <w:r>
-        <w:rPr>
-          <w:rFonts w:ascii="Times New Roman" w:hAnsi="Times New Roman" w:cs="Times New Roman"/>
-          <w:sz w:val="24"/>
-          <w:szCs w:val="24"/>
-        </w:rPr>
-        <w:t xml:space="preserve">.  Another recent enhancement was to allow HR warnings to be tracked through </w:t>
+        <w:t xml:space="preserve"> </w:t>
+      </w:r>
+      <w:r>
+        <w:rPr>
+          <w:rFonts w:ascii="Times New Roman" w:hAnsi="Times New Roman" w:cs="Times New Roman"/>
+          <w:sz w:val="24"/>
+          <w:szCs w:val="24"/>
+        </w:rPr>
+        <w:t>S</w:t>
+      </w:r>
+      <w:r>
+        <w:rPr>
+          <w:rFonts w:ascii="Times New Roman" w:hAnsi="Times New Roman" w:cs="Times New Roman"/>
+          <w:sz w:val="24"/>
+          <w:szCs w:val="24"/>
+        </w:rPr>
+        <w:t xml:space="preserve">upervisor, </w:t>
+      </w:r>
+      <w:r>
+        <w:rPr>
+          <w:rFonts w:ascii="Times New Roman" w:hAnsi="Times New Roman" w:cs="Times New Roman"/>
+          <w:sz w:val="24"/>
+          <w:szCs w:val="24"/>
+        </w:rPr>
+        <w:t xml:space="preserve">Quality </w:t>
+      </w:r>
+      <w:r>
+        <w:rPr>
+          <w:rFonts w:ascii="Times New Roman" w:hAnsi="Times New Roman" w:cs="Times New Roman"/>
+          <w:sz w:val="24"/>
+          <w:szCs w:val="24"/>
+        </w:rPr>
+        <w:t xml:space="preserve">specialists, </w:t>
+      </w:r>
+      <w:r>
+        <w:rPr>
+          <w:rFonts w:ascii="Times New Roman" w:hAnsi="Times New Roman" w:cs="Times New Roman"/>
+          <w:sz w:val="24"/>
+          <w:szCs w:val="24"/>
+        </w:rPr>
+        <w:t xml:space="preserve">LSA, </w:t>
+      </w:r>
+      <w:r>
+        <w:rPr>
+          <w:rFonts w:ascii="Times New Roman" w:hAnsi="Times New Roman" w:cs="Times New Roman"/>
+          <w:sz w:val="24"/>
+          <w:szCs w:val="24"/>
+        </w:rPr>
+        <w:t xml:space="preserve">and </w:t>
+      </w:r>
+      <w:r>
+        <w:rPr>
+          <w:rFonts w:ascii="Times New Roman" w:hAnsi="Times New Roman" w:cs="Times New Roman"/>
+          <w:sz w:val="24"/>
+          <w:szCs w:val="24"/>
+        </w:rPr>
+        <w:t>Train</w:t>
+      </w:r>
+      <w:r>
+        <w:rPr>
+          <w:rFonts w:ascii="Times New Roman" w:hAnsi="Times New Roman" w:cs="Times New Roman"/>
+          <w:sz w:val="24"/>
+          <w:szCs w:val="24"/>
+        </w:rPr>
+        <w:t>ing modules have been added to</w:t>
+      </w:r>
+      <w:r>
+        <w:rPr>
+          <w:rFonts w:ascii="Times New Roman" w:hAnsi="Times New Roman" w:cs="Times New Roman"/>
+          <w:sz w:val="24"/>
+          <w:szCs w:val="24"/>
+        </w:rPr>
+        <w:t xml:space="preserve"> the system</w:t>
+      </w:r>
+      <w:r>
+        <w:rPr>
+          <w:rFonts w:ascii="Times New Roman" w:hAnsi="Times New Roman" w:cs="Times New Roman"/>
+          <w:sz w:val="24"/>
+          <w:szCs w:val="24"/>
+        </w:rPr>
+        <w:t xml:space="preserve">.  HR warnings </w:t>
+      </w:r>
+      <w:r>
+        <w:rPr>
+          <w:rFonts w:ascii="Times New Roman" w:hAnsi="Times New Roman" w:cs="Times New Roman"/>
+          <w:sz w:val="24"/>
+          <w:szCs w:val="24"/>
+        </w:rPr>
+        <w:t>can also b</w:t>
+      </w:r>
+      <w:r>
+        <w:rPr>
+          <w:rFonts w:ascii="Times New Roman" w:hAnsi="Times New Roman" w:cs="Times New Roman"/>
+          <w:sz w:val="24"/>
+          <w:szCs w:val="24"/>
+        </w:rPr>
+        <w:t xml:space="preserve">e tracked through </w:t>
       </w:r>
       <w:r>
         <w:rPr>
@@ -609,14 +641,6 @@
           <w:szCs w:val="24"/>
         </w:rPr>
       </w:pPr>
-      <w:r>
-        <w:rPr>
-          <w:rFonts w:ascii="Times New Roman" w:hAnsi="Times New Roman" w:cs="Times New Roman"/>
-          <w:sz w:val="24"/>
-          <w:szCs w:val="24"/>
-        </w:rPr>
-        <w:t xml:space="preserve">Similar to IQS, </w:t>
-      </w:r>
       <w:proofErr w:type="spellStart"/>
       <w:proofErr w:type="gramStart"/>
       <w:r>
@@ -635,7 +659,7 @@
           <w:sz w:val="24"/>
           <w:szCs w:val="24"/>
         </w:rPr>
-        <w:t xml:space="preserve"> also </w:t>
+        <w:t xml:space="preserve"> </w:t>
       </w:r>
       <w:r>
         <w:rPr>
@@ -675,7 +699,23 @@
           <w:sz w:val="24"/>
           <w:szCs w:val="24"/>
         </w:rPr>
-        <w:t xml:space="preserve"> data feed from PeopleSoft is also used.  Together, these input files create employee information which includes a hierarchy (employee, immediate supervisor, manager), hierarchy service dates (start and end date when they reported to a particular supervisor), and status</w:t>
+        <w:t xml:space="preserve"> data feed from PeopleSoft is also used.  Together, these input files create employee information which includes</w:t>
+      </w:r>
+      <w:r>
+        <w:rPr>
+          <w:rFonts w:ascii="Times New Roman" w:hAnsi="Times New Roman" w:cs="Times New Roman"/>
+          <w:sz w:val="24"/>
+          <w:szCs w:val="24"/>
+        </w:rPr>
+        <w:t xml:space="preserve"> job code, </w:t>
+      </w:r>
+      <w:r>
+        <w:rPr>
+          <w:rFonts w:ascii="Times New Roman" w:hAnsi="Times New Roman" w:cs="Times New Roman"/>
+          <w:sz w:val="24"/>
+          <w:szCs w:val="24"/>
+        </w:rPr>
+        <w:t>a hierarchy (employee, immediate supervisor, manager), hierarchy service dates (start and end date when they reported to a particular supervisor), and status</w:t>
       </w:r>
       <w:r>
         <w:rPr>
@@ -766,163 +806,7 @@
           <w:sz w:val="24"/>
           <w:szCs w:val="24"/>
         </w:rPr>
-        <w:t>Only certain people have access and permissions to submit coaching logs.  Generally, supervisors, managers, and quality specialists have access.  Access is based on the user</w:t>
-      </w:r>
-      <w:r>
-        <w:rPr>
-          <w:rFonts w:ascii="Times New Roman" w:hAnsi="Times New Roman" w:cs="Times New Roman"/>
-          <w:sz w:val="24"/>
-          <w:szCs w:val="24"/>
-        </w:rPr>
-        <w:t>’</w:t>
-      </w:r>
-      <w:r>
-        <w:rPr>
-          <w:rFonts w:ascii="Times New Roman" w:hAnsi="Times New Roman" w:cs="Times New Roman"/>
-          <w:sz w:val="24"/>
-          <w:szCs w:val="24"/>
-        </w:rPr>
-        <w:t xml:space="preserve">s </w:t>
-      </w:r>
-      <w:r>
-        <w:rPr>
-          <w:rFonts w:ascii="Times New Roman" w:hAnsi="Times New Roman" w:cs="Times New Roman"/>
-          <w:sz w:val="24"/>
-          <w:szCs w:val="24"/>
-        </w:rPr>
-        <w:t xml:space="preserve">LAN ID when logged on and their </w:t>
-      </w:r>
-      <w:r>
-        <w:rPr>
-          <w:rFonts w:ascii="Times New Roman" w:hAnsi="Times New Roman" w:cs="Times New Roman"/>
-          <w:sz w:val="24"/>
-          <w:szCs w:val="24"/>
-        </w:rPr>
-        <w:t>job code from the employee hierarchy table.</w:t>
-      </w:r>
-    </w:p>
-    <w:p>
-      <w:pPr>
-        <w:spacing w:after="0"/>
-        <w:rPr>
-          <w:rFonts w:ascii="Times New Roman" w:hAnsi="Times New Roman" w:cs="Times New Roman"/>
-          <w:sz w:val="24"/>
-          <w:szCs w:val="24"/>
-        </w:rPr>
-      </w:pPr>
-    </w:p>
-    <w:p>
-      <w:pPr>
-        <w:spacing w:after="0"/>
-        <w:rPr>
-          <w:rFonts w:ascii="Times New Roman" w:hAnsi="Times New Roman" w:cs="Times New Roman"/>
-          <w:i/>
-          <w:sz w:val="24"/>
-          <w:szCs w:val="24"/>
-        </w:rPr>
-      </w:pPr>
-      <w:r>
-        <w:rPr>
-          <w:rFonts w:ascii="Times New Roman" w:hAnsi="Times New Roman" w:cs="Times New Roman"/>
-          <w:i/>
-          <w:sz w:val="24"/>
-          <w:szCs w:val="24"/>
-        </w:rPr>
-        <w:t xml:space="preserve">Sources </w:t>
-      </w:r>
-    </w:p>
-    <w:p>
-      <w:pPr>
-        <w:spacing w:after="0"/>
-        <w:rPr>
-          <w:rFonts w:ascii="Times New Roman" w:hAnsi="Times New Roman" w:cs="Times New Roman"/>
-          <w:sz w:val="24"/>
-          <w:szCs w:val="24"/>
-        </w:rPr>
-      </w:pPr>
-    </w:p>
-    <w:p>
-      <w:pPr>
-        <w:spacing w:after="0"/>
-        <w:rPr>
-          <w:rFonts w:ascii="Times New Roman" w:hAnsi="Times New Roman" w:cs="Times New Roman"/>
-          <w:sz w:val="24"/>
-          <w:szCs w:val="24"/>
-        </w:rPr>
-      </w:pPr>
-      <w:r>
-        <w:rPr>
-          <w:rFonts w:ascii="Times New Roman" w:hAnsi="Times New Roman" w:cs="Times New Roman"/>
-          <w:sz w:val="24"/>
-          <w:szCs w:val="24"/>
-        </w:rPr>
-        <w:t xml:space="preserve">The majority of coaching logs are generated from the quality monitoring and </w:t>
-      </w:r>
-      <w:proofErr w:type="spellStart"/>
-      <w:r>
-        <w:rPr>
-          <w:rFonts w:ascii="Times New Roman" w:hAnsi="Times New Roman" w:cs="Times New Roman"/>
-          <w:sz w:val="24"/>
-          <w:szCs w:val="24"/>
-        </w:rPr>
-        <w:t>PPoM</w:t>
-      </w:r>
-      <w:proofErr w:type="spellEnd"/>
-      <w:r>
-        <w:rPr>
-          <w:rFonts w:ascii="Times New Roman" w:hAnsi="Times New Roman" w:cs="Times New Roman"/>
-          <w:sz w:val="24"/>
-          <w:szCs w:val="24"/>
-        </w:rPr>
-        <w:t xml:space="preserve"> (</w:t>
-      </w:r>
-      <w:r>
-        <w:rPr>
-          <w:rFonts w:ascii="Times New Roman" w:hAnsi="Times New Roman" w:cs="Times New Roman"/>
-          <w:sz w:val="24"/>
-          <w:szCs w:val="24"/>
-        </w:rPr>
-        <w:t>P</w:t>
-      </w:r>
-      <w:r>
-        <w:rPr>
-          <w:rFonts w:ascii="Times New Roman" w:hAnsi="Times New Roman" w:cs="Times New Roman"/>
-          <w:sz w:val="24"/>
-          <w:szCs w:val="24"/>
-        </w:rPr>
-        <w:t xml:space="preserve">roviding </w:t>
-      </w:r>
-      <w:r>
-        <w:rPr>
-          <w:rFonts w:ascii="Times New Roman" w:hAnsi="Times New Roman" w:cs="Times New Roman"/>
-          <w:sz w:val="24"/>
-          <w:szCs w:val="24"/>
-        </w:rPr>
-        <w:t>P</w:t>
-      </w:r>
-      <w:r>
-        <w:rPr>
-          <w:rFonts w:ascii="Times New Roman" w:hAnsi="Times New Roman" w:cs="Times New Roman"/>
-          <w:sz w:val="24"/>
-          <w:szCs w:val="24"/>
-        </w:rPr>
-        <w:t xml:space="preserve">eace of </w:t>
-      </w:r>
-      <w:r>
-        <w:rPr>
-          <w:rFonts w:ascii="Times New Roman" w:hAnsi="Times New Roman" w:cs="Times New Roman"/>
-          <w:sz w:val="24"/>
-          <w:szCs w:val="24"/>
-        </w:rPr>
-        <w:t>M</w:t>
-      </w:r>
-      <w:r>
-        <w:rPr>
-          <w:rFonts w:ascii="Times New Roman" w:hAnsi="Times New Roman" w:cs="Times New Roman"/>
-          <w:sz w:val="24"/>
-          <w:szCs w:val="24"/>
-        </w:rPr>
-        <w:t xml:space="preserve">ind) scorecards.  These are imported into </w:t>
+        <w:t xml:space="preserve">Most everyone on CCO has access to </w:t>
       </w:r>
       <w:proofErr w:type="spellStart"/>
       <w:proofErr w:type="gramStart"/>
@@ -942,6 +826,190 @@
           <w:sz w:val="24"/>
           <w:szCs w:val="24"/>
         </w:rPr>
+        <w:t xml:space="preserve"> and can submit logs to CSRs.  However, submission of logs in other modules is limited to those with specific job codes.  </w:t>
+      </w:r>
+      <w:r>
+        <w:rPr>
+          <w:rFonts w:ascii="Times New Roman" w:hAnsi="Times New Roman" w:cs="Times New Roman"/>
+          <w:sz w:val="24"/>
+          <w:szCs w:val="24"/>
+        </w:rPr>
+        <w:t>Access is based on the user</w:t>
+      </w:r>
+      <w:r>
+        <w:rPr>
+          <w:rFonts w:ascii="Times New Roman" w:hAnsi="Times New Roman" w:cs="Times New Roman"/>
+          <w:sz w:val="24"/>
+          <w:szCs w:val="24"/>
+        </w:rPr>
+        <w:t>’</w:t>
+      </w:r>
+      <w:r>
+        <w:rPr>
+          <w:rFonts w:ascii="Times New Roman" w:hAnsi="Times New Roman" w:cs="Times New Roman"/>
+          <w:sz w:val="24"/>
+          <w:szCs w:val="24"/>
+        </w:rPr>
+        <w:t xml:space="preserve">s </w:t>
+      </w:r>
+      <w:r>
+        <w:rPr>
+          <w:rFonts w:ascii="Times New Roman" w:hAnsi="Times New Roman" w:cs="Times New Roman"/>
+          <w:sz w:val="24"/>
+          <w:szCs w:val="24"/>
+        </w:rPr>
+        <w:t xml:space="preserve">LAN ID when logged on and their </w:t>
+      </w:r>
+      <w:r>
+        <w:rPr>
+          <w:rFonts w:ascii="Times New Roman" w:hAnsi="Times New Roman" w:cs="Times New Roman"/>
+          <w:sz w:val="24"/>
+          <w:szCs w:val="24"/>
+        </w:rPr>
+        <w:t>job code from the employee hierarchy table.</w:t>
+      </w:r>
+    </w:p>
+    <w:p>
+      <w:pPr>
+        <w:spacing w:after="0"/>
+        <w:rPr>
+          <w:rFonts w:ascii="Times New Roman" w:hAnsi="Times New Roman" w:cs="Times New Roman"/>
+          <w:sz w:val="24"/>
+          <w:szCs w:val="24"/>
+        </w:rPr>
+      </w:pPr>
+    </w:p>
+    <w:p>
+      <w:pPr>
+        <w:spacing w:after="0"/>
+        <w:rPr>
+          <w:rFonts w:ascii="Times New Roman" w:hAnsi="Times New Roman" w:cs="Times New Roman"/>
+          <w:i/>
+          <w:sz w:val="24"/>
+          <w:szCs w:val="24"/>
+        </w:rPr>
+      </w:pPr>
+      <w:r>
+        <w:rPr>
+          <w:rFonts w:ascii="Times New Roman" w:hAnsi="Times New Roman" w:cs="Times New Roman"/>
+          <w:i/>
+          <w:sz w:val="24"/>
+          <w:szCs w:val="24"/>
+        </w:rPr>
+        <w:t xml:space="preserve">Sources </w:t>
+      </w:r>
+    </w:p>
+    <w:p>
+      <w:pPr>
+        <w:spacing w:after="0"/>
+        <w:rPr>
+          <w:rFonts w:ascii="Times New Roman" w:hAnsi="Times New Roman" w:cs="Times New Roman"/>
+          <w:sz w:val="24"/>
+          <w:szCs w:val="24"/>
+        </w:rPr>
+      </w:pPr>
+    </w:p>
+    <w:p>
+      <w:pPr>
+        <w:spacing w:after="0"/>
+        <w:rPr>
+          <w:rFonts w:ascii="Times New Roman" w:hAnsi="Times New Roman" w:cs="Times New Roman"/>
+          <w:sz w:val="24"/>
+          <w:szCs w:val="24"/>
+        </w:rPr>
+      </w:pPr>
+      <w:r>
+        <w:rPr>
+          <w:rFonts w:ascii="Times New Roman" w:hAnsi="Times New Roman" w:cs="Times New Roman"/>
+          <w:sz w:val="24"/>
+          <w:szCs w:val="24"/>
+        </w:rPr>
+        <w:t xml:space="preserve">The majority of coaching logs are generated from the quality monitoring and </w:t>
+      </w:r>
+      <w:proofErr w:type="spellStart"/>
+      <w:r>
+        <w:rPr>
+          <w:rFonts w:ascii="Times New Roman" w:hAnsi="Times New Roman" w:cs="Times New Roman"/>
+          <w:sz w:val="24"/>
+          <w:szCs w:val="24"/>
+        </w:rPr>
+        <w:t>PPoM</w:t>
+      </w:r>
+      <w:proofErr w:type="spellEnd"/>
+      <w:r>
+        <w:rPr>
+          <w:rFonts w:ascii="Times New Roman" w:hAnsi="Times New Roman" w:cs="Times New Roman"/>
+          <w:sz w:val="24"/>
+          <w:szCs w:val="24"/>
+        </w:rPr>
+        <w:t xml:space="preserve"> (</w:t>
+      </w:r>
+      <w:r>
+        <w:rPr>
+          <w:rFonts w:ascii="Times New Roman" w:hAnsi="Times New Roman" w:cs="Times New Roman"/>
+          <w:sz w:val="24"/>
+          <w:szCs w:val="24"/>
+        </w:rPr>
+        <w:t>P</w:t>
+      </w:r>
+      <w:r>
+        <w:rPr>
+          <w:rFonts w:ascii="Times New Roman" w:hAnsi="Times New Roman" w:cs="Times New Roman"/>
+          <w:sz w:val="24"/>
+          <w:szCs w:val="24"/>
+        </w:rPr>
+        <w:t xml:space="preserve">roviding </w:t>
+      </w:r>
+      <w:r>
+        <w:rPr>
+          <w:rFonts w:ascii="Times New Roman" w:hAnsi="Times New Roman" w:cs="Times New Roman"/>
+          <w:sz w:val="24"/>
+          <w:szCs w:val="24"/>
+        </w:rPr>
+        <w:t>P</w:t>
+      </w:r>
+      <w:r>
+        <w:rPr>
+          <w:rFonts w:ascii="Times New Roman" w:hAnsi="Times New Roman" w:cs="Times New Roman"/>
+          <w:sz w:val="24"/>
+          <w:szCs w:val="24"/>
+        </w:rPr>
+        <w:t xml:space="preserve">eace of </w:t>
+      </w:r>
+      <w:r>
+        <w:rPr>
+          <w:rFonts w:ascii="Times New Roman" w:hAnsi="Times New Roman" w:cs="Times New Roman"/>
+          <w:sz w:val="24"/>
+          <w:szCs w:val="24"/>
+        </w:rPr>
+        <w:t>M</w:t>
+      </w:r>
+      <w:r>
+        <w:rPr>
+          <w:rFonts w:ascii="Times New Roman" w:hAnsi="Times New Roman" w:cs="Times New Roman"/>
+          <w:sz w:val="24"/>
+          <w:szCs w:val="24"/>
+        </w:rPr>
+        <w:t xml:space="preserve">ind) scorecards.  These are imported into </w:t>
+      </w:r>
+      <w:proofErr w:type="spellStart"/>
+      <w:proofErr w:type="gramStart"/>
+      <w:r>
+        <w:rPr>
+          <w:rFonts w:ascii="Times New Roman" w:hAnsi="Times New Roman" w:cs="Times New Roman"/>
+          <w:sz w:val="24"/>
+          <w:szCs w:val="24"/>
+        </w:rPr>
+        <w:t>eCL</w:t>
+      </w:r>
+      <w:proofErr w:type="spellEnd"/>
+      <w:proofErr w:type="gramEnd"/>
+      <w:r>
+        <w:rPr>
+          <w:rFonts w:ascii="Times New Roman" w:hAnsi="Times New Roman" w:cs="Times New Roman"/>
+          <w:sz w:val="24"/>
+          <w:szCs w:val="24"/>
+        </w:rPr>
         <w:t xml:space="preserve"> from a data feed from IQS.  Another </w:t>
       </w:r>
       <w:r>
@@ -1105,6 +1173,14 @@
         </w:rPr>
         <w:t xml:space="preserve">  There has been talk about a data feed from Security as well.</w:t>
       </w:r>
+      <w:r>
+        <w:rPr>
+          <w:rFonts w:ascii="Times New Roman" w:hAnsi="Times New Roman" w:cs="Times New Roman"/>
+          <w:sz w:val="24"/>
+          <w:szCs w:val="24"/>
+        </w:rPr>
+        <w:t xml:space="preserve">  As of now, data feeds for generating logs only occur in the CSR and Supervisor modules.</w:t>
+      </w:r>
     </w:p>
     <w:p>
       <w:pPr>
@@ -1159,35 +1235,75 @@
           <w:sz w:val="24"/>
           <w:szCs w:val="24"/>
         </w:rPr>
-        <w:t xml:space="preserve">While Quality monitoring, OMR, and ETS can also be submitted manually, other sources are available such as reported by CMS or another CSR, internal reporting, training, etc… </w:t>
-      </w:r>
-    </w:p>
-    <w:p>
-      <w:pPr>
-        <w:spacing w:after="0"/>
-        <w:rPr>
-          <w:rFonts w:ascii="Times New Roman" w:hAnsi="Times New Roman" w:cs="Times New Roman"/>
-          <w:sz w:val="24"/>
-          <w:szCs w:val="24"/>
-        </w:rPr>
-      </w:pPr>
-    </w:p>
-    <w:p>
-      <w:pPr>
-        <w:spacing w:after="0"/>
-        <w:rPr>
-          <w:rFonts w:ascii="Times New Roman" w:hAnsi="Times New Roman" w:cs="Times New Roman"/>
-          <w:sz w:val="24"/>
-          <w:szCs w:val="24"/>
-        </w:rPr>
-      </w:pPr>
-      <w:r>
-        <w:rPr>
-          <w:rFonts w:ascii="Times New Roman" w:hAnsi="Times New Roman" w:cs="Times New Roman"/>
-          <w:sz w:val="24"/>
-          <w:szCs w:val="24"/>
-        </w:rPr>
-        <w:t>Sources for supervisors and quality specialists (and LSAs) are similar, but assoc</w:t>
+        <w:t xml:space="preserve">On line submission includes sources such as </w:t>
+      </w:r>
+      <w:r>
+        <w:rPr>
+          <w:rFonts w:ascii="Times New Roman" w:hAnsi="Times New Roman" w:cs="Times New Roman"/>
+          <w:sz w:val="24"/>
+          <w:szCs w:val="24"/>
+        </w:rPr>
+        <w:t>Q</w:t>
+      </w:r>
+      <w:r>
+        <w:rPr>
+          <w:rFonts w:ascii="Times New Roman" w:hAnsi="Times New Roman" w:cs="Times New Roman"/>
+          <w:sz w:val="24"/>
+          <w:szCs w:val="24"/>
+        </w:rPr>
+        <w:t xml:space="preserve">uality monitoring, OMR, and ETS, as well as other such as </w:t>
+      </w:r>
+      <w:r>
+        <w:rPr>
+          <w:rFonts w:ascii="Times New Roman" w:hAnsi="Times New Roman" w:cs="Times New Roman"/>
+          <w:sz w:val="24"/>
+          <w:szCs w:val="24"/>
+        </w:rPr>
+        <w:t xml:space="preserve">reported by CMS or another CSR, internal reporting, training, etc… </w:t>
+      </w:r>
+    </w:p>
+    <w:p>
+      <w:pPr>
+        <w:spacing w:after="0"/>
+        <w:rPr>
+          <w:rFonts w:ascii="Times New Roman" w:hAnsi="Times New Roman" w:cs="Times New Roman"/>
+          <w:sz w:val="24"/>
+          <w:szCs w:val="24"/>
+        </w:rPr>
+      </w:pPr>
+    </w:p>
+    <w:p>
+      <w:pPr>
+        <w:spacing w:after="0"/>
+        <w:rPr>
+          <w:rFonts w:ascii="Times New Roman" w:hAnsi="Times New Roman" w:cs="Times New Roman"/>
+          <w:sz w:val="24"/>
+          <w:szCs w:val="24"/>
+        </w:rPr>
+      </w:pPr>
+      <w:r>
+        <w:rPr>
+          <w:rFonts w:ascii="Times New Roman" w:hAnsi="Times New Roman" w:cs="Times New Roman"/>
+          <w:sz w:val="24"/>
+          <w:szCs w:val="24"/>
+        </w:rPr>
+        <w:t xml:space="preserve">Sources </w:t>
+      </w:r>
+      <w:r>
+        <w:rPr>
+          <w:rFonts w:ascii="Times New Roman" w:hAnsi="Times New Roman" w:cs="Times New Roman"/>
+          <w:sz w:val="24"/>
+          <w:szCs w:val="24"/>
+        </w:rPr>
+        <w:t xml:space="preserve">in the other modules are </w:t>
+      </w:r>
+      <w:r>
+        <w:rPr>
+          <w:rFonts w:ascii="Times New Roman" w:hAnsi="Times New Roman" w:cs="Times New Roman"/>
+          <w:sz w:val="24"/>
+          <w:szCs w:val="24"/>
+        </w:rPr>
+        <w:t>similar, but assoc</w:t>
       </w:r>
       <w:r>
         <w:rPr>
@@ -1253,7 +1369,15 @@
           <w:sz w:val="24"/>
           <w:szCs w:val="24"/>
         </w:rPr>
-        <w:t>Reasons and sub-reasons help to define or clarify the log</w:t>
+        <w:t>Coaching r</w:t>
+      </w:r>
+      <w:r>
+        <w:rPr>
+          <w:rFonts w:ascii="Times New Roman" w:hAnsi="Times New Roman" w:cs="Times New Roman"/>
+          <w:sz w:val="24"/>
+          <w:szCs w:val="24"/>
+        </w:rPr>
+        <w:t>easons and sub-reasons help to define or clarify the log</w:t>
       </w:r>
       <w:r>
         <w:rPr>
@@ -1467,6 +1591,35 @@
           <w:sz w:val="24"/>
           <w:szCs w:val="24"/>
         </w:rPr>
+        <w:t>Most all OMR logs require research by the manager to determine if coaching is needed.  If the manager determines coaching is not required then the log inactivated and no further action is needed.  If it does require coaching, then the manager enters appropriate notes and the log is routed to the supervisor.</w:t>
+      </w:r>
+    </w:p>
+    <w:p>
+      <w:pPr>
+        <w:spacing w:after="0"/>
+        <w:rPr>
+          <w:rFonts w:ascii="Times New Roman" w:hAnsi="Times New Roman" w:cs="Times New Roman"/>
+          <w:sz w:val="24"/>
+          <w:szCs w:val="24"/>
+        </w:rPr>
+      </w:pPr>
+    </w:p>
+    <w:p>
+      <w:pPr>
+        <w:spacing w:after="0"/>
+        <w:rPr>
+          <w:rFonts w:ascii="Times New Roman" w:hAnsi="Times New Roman" w:cs="Times New Roman"/>
+          <w:sz w:val="24"/>
+          <w:szCs w:val="24"/>
+        </w:rPr>
+      </w:pPr>
+      <w:r>
+        <w:rPr>
+          <w:rFonts w:ascii="Times New Roman" w:hAnsi="Times New Roman" w:cs="Times New Roman"/>
+          <w:sz w:val="24"/>
+          <w:szCs w:val="24"/>
+        </w:rPr>
+        <w:lastRenderedPageBreak/>
         <w:t>Behavior of a CSR can also lead to a progressive disciplinary warning, categorized as Verbal, Written</w:t>
       </w:r>
       <w:r>
@@ -1595,40 +1748,23 @@
           <w:sz w:val="24"/>
           <w:szCs w:val="24"/>
         </w:rPr>
-        <w:lastRenderedPageBreak/>
-        <w:t>Reasons and sub-reasons for supervisors</w:t>
-      </w:r>
-      <w:r>
-        <w:rPr>
-          <w:rFonts w:ascii="Times New Roman" w:hAnsi="Times New Roman" w:cs="Times New Roman"/>
-          <w:sz w:val="24"/>
-          <w:szCs w:val="24"/>
-        </w:rPr>
-        <w:t xml:space="preserve">, </w:t>
-      </w:r>
-      <w:r>
-        <w:rPr>
-          <w:rFonts w:ascii="Times New Roman" w:hAnsi="Times New Roman" w:cs="Times New Roman"/>
-          <w:sz w:val="24"/>
-          <w:szCs w:val="24"/>
-        </w:rPr>
-        <w:t>quality specialists</w:t>
-      </w:r>
-      <w:r>
-        <w:rPr>
-          <w:rFonts w:ascii="Times New Roman" w:hAnsi="Times New Roman" w:cs="Times New Roman"/>
-          <w:sz w:val="24"/>
-          <w:szCs w:val="24"/>
-        </w:rPr>
-        <w:t xml:space="preserve">, </w:t>
-      </w:r>
-      <w:r>
-        <w:rPr>
-          <w:rFonts w:ascii="Times New Roman" w:hAnsi="Times New Roman" w:cs="Times New Roman"/>
-          <w:sz w:val="24"/>
-          <w:szCs w:val="24"/>
-        </w:rPr>
-        <w:t>and LSAs again are similar, but different than for CSRs.</w:t>
+        <w:t xml:space="preserve">Reasons and sub-reasons for </w:t>
+      </w:r>
+      <w:r>
+        <w:rPr>
+          <w:rFonts w:ascii="Times New Roman" w:hAnsi="Times New Roman" w:cs="Times New Roman"/>
+          <w:sz w:val="24"/>
+          <w:szCs w:val="24"/>
+        </w:rPr>
+        <w:t xml:space="preserve">the other modules are </w:t>
+      </w:r>
+      <w:r>
+        <w:rPr>
+          <w:rFonts w:ascii="Times New Roman" w:hAnsi="Times New Roman" w:cs="Times New Roman"/>
+          <w:sz w:val="24"/>
+          <w:szCs w:val="24"/>
+        </w:rPr>
+        <w:t>again similar, but different than for CSRs.</w:t>
       </w:r>
     </w:p>
     <w:p>
@@ -1707,7 +1843,23 @@
           <w:sz w:val="24"/>
           <w:szCs w:val="24"/>
         </w:rPr>
-        <w:t xml:space="preserve">  While the ultimate recipient of the coaching log is the CSR (or supervisor, quality specialist, LSA), </w:t>
+        <w:t xml:space="preserve">  While the ultimate recipient of the coaching log is the CSR (or supervisor, quality specialist, LSA</w:t>
+      </w:r>
+      <w:r>
+        <w:rPr>
+          <w:rFonts w:ascii="Times New Roman" w:hAnsi="Times New Roman" w:cs="Times New Roman"/>
+          <w:sz w:val="24"/>
+          <w:szCs w:val="24"/>
+        </w:rPr>
+        <w:t>, trainer</w:t>
+      </w:r>
+      <w:r>
+        <w:rPr>
+          <w:rFonts w:ascii="Times New Roman" w:hAnsi="Times New Roman" w:cs="Times New Roman"/>
+          <w:sz w:val="24"/>
+          <w:szCs w:val="24"/>
+        </w:rPr>
+        <w:t xml:space="preserve">), </w:t>
       </w:r>
       <w:r>
         <w:rPr>
@@ -1761,6 +1913,34 @@
         <w:spacing w:after="0"/>
         <w:rPr>
           <w:rFonts w:ascii="Times New Roman" w:hAnsi="Times New Roman" w:cs="Times New Roman"/>
+          <w:sz w:val="24"/>
+          <w:szCs w:val="24"/>
+        </w:rPr>
+      </w:pPr>
+      <w:r>
+        <w:rPr>
+          <w:rFonts w:ascii="Times New Roman" w:hAnsi="Times New Roman" w:cs="Times New Roman"/>
+          <w:sz w:val="24"/>
+          <w:szCs w:val="24"/>
+        </w:rPr>
+        <w:t>Under certain circumstances, reminder emails are sent to managers or supervisors if coaching has not occurred within a specified time frame.</w:t>
+      </w:r>
+    </w:p>
+    <w:p>
+      <w:pPr>
+        <w:spacing w:after="0"/>
+        <w:rPr>
+          <w:rFonts w:ascii="Times New Roman" w:hAnsi="Times New Roman" w:cs="Times New Roman"/>
+          <w:sz w:val="24"/>
+          <w:szCs w:val="24"/>
+        </w:rPr>
+      </w:pPr>
+    </w:p>
+    <w:p>
+      <w:pPr>
+        <w:spacing w:after="0"/>
+        <w:rPr>
+          <w:rFonts w:ascii="Times New Roman" w:hAnsi="Times New Roman" w:cs="Times New Roman"/>
           <w:i/>
           <w:sz w:val="24"/>
           <w:szCs w:val="24"/>
@@ -1801,7 +1981,39 @@
           <w:sz w:val="24"/>
           <w:szCs w:val="24"/>
         </w:rPr>
-        <w:t xml:space="preserve">Workflow refers to the routing of the log for review, notes, and comments. For example, a log with a CSE is initially routed to the manger to review and determine if it truly </w:t>
+        <w:t xml:space="preserve">Workflow refers to the routing of the log for </w:t>
+      </w:r>
+      <w:r>
+        <w:rPr>
+          <w:rFonts w:ascii="Times New Roman" w:hAnsi="Times New Roman" w:cs="Times New Roman"/>
+          <w:sz w:val="24"/>
+          <w:szCs w:val="24"/>
+        </w:rPr>
+        <w:t xml:space="preserve">coaching, </w:t>
+      </w:r>
+      <w:r>
+        <w:rPr>
+          <w:rFonts w:ascii="Times New Roman" w:hAnsi="Times New Roman" w:cs="Times New Roman"/>
+          <w:sz w:val="24"/>
+          <w:szCs w:val="24"/>
+        </w:rPr>
+        <w:t>review, notes, and comments. For example, a log with a CSE is initially routed to the man</w:t>
+      </w:r>
+      <w:r>
+        <w:rPr>
+          <w:rFonts w:ascii="Times New Roman" w:hAnsi="Times New Roman" w:cs="Times New Roman"/>
+          <w:sz w:val="24"/>
+          <w:szCs w:val="24"/>
+        </w:rPr>
+        <w:t>a</w:t>
+      </w:r>
+      <w:r>
+        <w:rPr>
+          <w:rFonts w:ascii="Times New Roman" w:hAnsi="Times New Roman" w:cs="Times New Roman"/>
+          <w:sz w:val="24"/>
+          <w:szCs w:val="24"/>
+        </w:rPr>
+        <w:t xml:space="preserve">ger to review and determine if it truly </w:t>
       </w:r>
       <w:r>
         <w:rPr>
@@ -1857,7 +2069,23 @@
           <w:sz w:val="24"/>
           <w:szCs w:val="24"/>
         </w:rPr>
-        <w:t xml:space="preserve">the employee who can review the supervisor notes and acknowledge the receipt of the coaching.  Under certain circumstances they can enter their own comments.  When submitted by the employee, the log becomes complete. </w:t>
+        <w:t xml:space="preserve">the employee who can review the supervisor notes and acknowledge the receipt of the coaching.  </w:t>
+      </w:r>
+      <w:r>
+        <w:rPr>
+          <w:rFonts w:ascii="Times New Roman" w:hAnsi="Times New Roman" w:cs="Times New Roman"/>
+          <w:sz w:val="24"/>
+          <w:szCs w:val="24"/>
+        </w:rPr>
+        <w:t>The employee can then can enter their own comments and w</w:t>
+      </w:r>
+      <w:r>
+        <w:rPr>
+          <w:rFonts w:ascii="Times New Roman" w:hAnsi="Times New Roman" w:cs="Times New Roman"/>
+          <w:sz w:val="24"/>
+          <w:szCs w:val="24"/>
+        </w:rPr>
+        <w:t xml:space="preserve">hen submitted, the log becomes complete. </w:t>
       </w:r>
     </w:p>
     <w:p>
@@ -1915,7 +2143,23 @@
           <w:sz w:val="24"/>
           <w:szCs w:val="24"/>
         </w:rPr>
-        <w:t xml:space="preserve">The Dashboard displays the coaching logs associated with the user.  Which dashboards are available and what is displayed is determined by the user’s job code.  CSRs only see My Dashboard which shows their pending and completed logs.  Supervisors and Managers have sections on their dashboard for their </w:t>
+        <w:t>The Dashboard displays the coaching logs associated with the user.  Which dashboards are available and what is displayed is determined by the user’s job code</w:t>
+      </w:r>
+      <w:r>
+        <w:rPr>
+          <w:rFonts w:ascii="Times New Roman" w:hAnsi="Times New Roman" w:cs="Times New Roman"/>
+          <w:sz w:val="24"/>
+          <w:szCs w:val="24"/>
+        </w:rPr>
+        <w:t xml:space="preserve"> and/or position in the hierarchy</w:t>
+      </w:r>
+      <w:r>
+        <w:rPr>
+          <w:rFonts w:ascii="Times New Roman" w:hAnsi="Times New Roman" w:cs="Times New Roman"/>
+          <w:sz w:val="24"/>
+          <w:szCs w:val="24"/>
+        </w:rPr>
+        <w:t xml:space="preserve">.  CSRs only see My Dashboard which shows their pending and completed logs.  Supervisors and Managers have sections on their dashboard for their </w:t>
       </w:r>
       <w:r>
         <w:rPr>
@@ -1947,72 +2191,8 @@
           <w:sz w:val="24"/>
           <w:szCs w:val="24"/>
         </w:rPr>
-        <w:t>.  They also have a My Submissions dashboard and access to the Historical dashboard.</w:t>
-      </w:r>
-    </w:p>
-    <w:p>
-      <w:pPr>
-        <w:spacing w:after="0"/>
-        <w:rPr>
-          <w:rFonts w:ascii="Times New Roman" w:hAnsi="Times New Roman" w:cs="Times New Roman"/>
-          <w:sz w:val="24"/>
-          <w:szCs w:val="24"/>
-        </w:rPr>
-      </w:pPr>
-    </w:p>
-    <w:p>
-      <w:pPr>
-        <w:spacing w:after="0"/>
-        <w:rPr>
-          <w:rFonts w:ascii="Times New Roman" w:hAnsi="Times New Roman" w:cs="Times New Roman"/>
-          <w:sz w:val="24"/>
-          <w:szCs w:val="24"/>
-        </w:rPr>
-      </w:pPr>
-      <w:r>
-        <w:rPr>
-          <w:rFonts w:ascii="Times New Roman" w:hAnsi="Times New Roman" w:cs="Times New Roman"/>
-          <w:sz w:val="24"/>
-          <w:szCs w:val="24"/>
-        </w:rPr>
-        <w:t xml:space="preserve">The review page displays the information from the log.  </w:t>
-      </w:r>
-      <w:r>
-        <w:rPr>
-          <w:rFonts w:ascii="Times New Roman" w:hAnsi="Times New Roman" w:cs="Times New Roman"/>
-          <w:sz w:val="24"/>
-          <w:szCs w:val="24"/>
-        </w:rPr>
-        <w:t xml:space="preserve">This includes a description, current hierarchy, status, and notes if available.  </w:t>
-      </w:r>
-      <w:r>
-        <w:rPr>
-          <w:rFonts w:ascii="Times New Roman" w:hAnsi="Times New Roman" w:cs="Times New Roman"/>
-          <w:sz w:val="24"/>
-          <w:szCs w:val="24"/>
-        </w:rPr>
-        <w:t xml:space="preserve">Those in a ‘pending’ status allow for some data entry (for example a supervisors coaching session notes) or CSR comments.  </w:t>
-      </w:r>
-    </w:p>
-    <w:p>
-      <w:pPr>
-        <w:spacing w:after="0"/>
-        <w:rPr>
-          <w:rFonts w:ascii="Times New Roman" w:hAnsi="Times New Roman" w:cs="Times New Roman"/>
-          <w:sz w:val="24"/>
-          <w:szCs w:val="24"/>
-        </w:rPr>
-      </w:pPr>
-    </w:p>
-    <w:p>
-      <w:pPr>
-        <w:spacing w:after="0"/>
-        <w:rPr>
-          <w:rFonts w:ascii="Times New Roman" w:hAnsi="Times New Roman" w:cs="Times New Roman"/>
-          <w:sz w:val="24"/>
-          <w:szCs w:val="24"/>
-        </w:rPr>
-      </w:pPr>
+        <w:t xml:space="preserve">.  They also have a My Submissions dashboard and </w:t>
+      </w:r>
       <w:r>
         <w:rPr>
           <w:rFonts w:ascii="Times New Roman" w:hAnsi="Times New Roman" w:cs="Times New Roman"/>
@@ -2020,132 +2200,24 @@
           <w:szCs w:val="24"/>
         </w:rPr>
         <w:lastRenderedPageBreak/>
-        <w:t xml:space="preserve">Various rules define who can see what on the Dashboards.  Supervisors and managers can only see and review logs for themselves or for those in their hierarchy.  </w:t>
-      </w:r>
-      <w:r>
-        <w:rPr>
-          <w:rFonts w:ascii="Times New Roman" w:hAnsi="Times New Roman" w:cs="Times New Roman"/>
-          <w:sz w:val="24"/>
-          <w:szCs w:val="24"/>
-        </w:rPr>
-        <w:t xml:space="preserve">For example, a manager who has </w:t>
-      </w:r>
-      <w:r>
-        <w:rPr>
-          <w:rFonts w:ascii="Times New Roman" w:hAnsi="Times New Roman" w:cs="Times New Roman"/>
-          <w:sz w:val="24"/>
-          <w:szCs w:val="24"/>
-        </w:rPr>
-        <w:t xml:space="preserve">one </w:t>
-      </w:r>
-      <w:r>
-        <w:rPr>
-          <w:rFonts w:ascii="Times New Roman" w:hAnsi="Times New Roman" w:cs="Times New Roman"/>
-          <w:sz w:val="24"/>
-          <w:szCs w:val="24"/>
-        </w:rPr>
-        <w:t xml:space="preserve">or </w:t>
-      </w:r>
-      <w:r>
-        <w:rPr>
-          <w:rFonts w:ascii="Times New Roman" w:hAnsi="Times New Roman" w:cs="Times New Roman"/>
-          <w:sz w:val="24"/>
-          <w:szCs w:val="24"/>
-        </w:rPr>
-        <w:t xml:space="preserve">more </w:t>
-      </w:r>
-      <w:r>
-        <w:rPr>
-          <w:rFonts w:ascii="Times New Roman" w:hAnsi="Times New Roman" w:cs="Times New Roman"/>
-          <w:sz w:val="24"/>
-          <w:szCs w:val="24"/>
-        </w:rPr>
-        <w:t>supervisor</w:t>
-      </w:r>
-      <w:r>
-        <w:rPr>
-          <w:rFonts w:ascii="Times New Roman" w:hAnsi="Times New Roman" w:cs="Times New Roman"/>
-          <w:sz w:val="24"/>
-          <w:szCs w:val="24"/>
-        </w:rPr>
-        <w:t>s</w:t>
-      </w:r>
-      <w:r>
-        <w:rPr>
-          <w:rFonts w:ascii="Times New Roman" w:hAnsi="Times New Roman" w:cs="Times New Roman"/>
-          <w:sz w:val="24"/>
-          <w:szCs w:val="24"/>
-        </w:rPr>
-        <w:t xml:space="preserve"> as a direct </w:t>
-      </w:r>
-      <w:r>
-        <w:rPr>
-          <w:rFonts w:ascii="Times New Roman" w:hAnsi="Times New Roman" w:cs="Times New Roman"/>
-          <w:sz w:val="24"/>
-          <w:szCs w:val="24"/>
-        </w:rPr>
-        <w:t>report</w:t>
-      </w:r>
-      <w:r>
-        <w:rPr>
-          <w:rFonts w:ascii="Times New Roman" w:hAnsi="Times New Roman" w:cs="Times New Roman"/>
-          <w:sz w:val="24"/>
-          <w:szCs w:val="24"/>
-        </w:rPr>
-        <w:t xml:space="preserve"> can see all the logs for the CSRs which report to the supervisor</w:t>
-      </w:r>
-      <w:r>
-        <w:rPr>
-          <w:rFonts w:ascii="Times New Roman" w:hAnsi="Times New Roman" w:cs="Times New Roman"/>
-          <w:sz w:val="24"/>
-          <w:szCs w:val="24"/>
-        </w:rPr>
-        <w:t>s</w:t>
-      </w:r>
-      <w:r>
-        <w:rPr>
-          <w:rFonts w:ascii="Times New Roman" w:hAnsi="Times New Roman" w:cs="Times New Roman"/>
-          <w:sz w:val="24"/>
-          <w:szCs w:val="24"/>
-        </w:rPr>
-        <w:t xml:space="preserve"> which report to him or her.  Supervisors and Managers may be able to see other logs on the Historical Dashboard, but can only review </w:t>
-      </w:r>
-      <w:r>
-        <w:rPr>
-          <w:rFonts w:ascii="Times New Roman" w:hAnsi="Times New Roman" w:cs="Times New Roman"/>
-          <w:sz w:val="24"/>
-          <w:szCs w:val="24"/>
-        </w:rPr>
-        <w:t xml:space="preserve">those belonging to their </w:t>
-      </w:r>
-      <w:r>
-        <w:rPr>
-          <w:rFonts w:ascii="Times New Roman" w:hAnsi="Times New Roman" w:cs="Times New Roman"/>
-          <w:sz w:val="24"/>
-          <w:szCs w:val="24"/>
-        </w:rPr>
-        <w:t>teams.</w:t>
-      </w:r>
-    </w:p>
-    <w:p>
-      <w:pPr>
-        <w:spacing w:after="0"/>
-        <w:rPr>
-          <w:rFonts w:ascii="Times New Roman" w:hAnsi="Times New Roman" w:cs="Times New Roman"/>
-          <w:sz w:val="24"/>
-          <w:szCs w:val="24"/>
-        </w:rPr>
-      </w:pPr>
-    </w:p>
-    <w:p>
-      <w:pPr>
-        <w:spacing w:after="0"/>
-        <w:rPr>
-          <w:rFonts w:ascii="Times New Roman" w:hAnsi="Times New Roman" w:cs="Times New Roman"/>
-          <w:sz w:val="24"/>
-          <w:szCs w:val="24"/>
-        </w:rPr>
-      </w:pPr>
+        <w:t>access to the Historical dashboard.</w:t>
+      </w:r>
+      <w:r>
+        <w:rPr>
+          <w:rFonts w:ascii="Times New Roman" w:hAnsi="Times New Roman" w:cs="Times New Roman"/>
+          <w:sz w:val="24"/>
+          <w:szCs w:val="24"/>
+        </w:rPr>
+        <w:t xml:space="preserve">  My Submissions displays the logs they have manually submitted.  Historical dashboard </w:t>
+      </w:r>
+      <w:r>
+        <w:rPr>
+          <w:rFonts w:ascii="Times New Roman" w:hAnsi="Times New Roman" w:cs="Times New Roman"/>
+          <w:sz w:val="24"/>
+          <w:szCs w:val="24"/>
+        </w:rPr>
+        <w:t xml:space="preserve">allows for reporting and filtering of logs including those for employees outside of a manger’s hierarchy.  </w:t>
+      </w:r>
       <w:r>
         <w:rPr>
           <w:rFonts w:ascii="Times New Roman" w:hAnsi="Times New Roman" w:cs="Times New Roman"/>
@@ -2168,38 +2240,277 @@
           <w:sz w:val="24"/>
           <w:szCs w:val="24"/>
         </w:rPr>
-        <w:t xml:space="preserve">, trainers, ARC CSRs, also have access to the Historical Dashboard.  </w:t>
-      </w:r>
-      <w:r>
-        <w:rPr>
-          <w:rFonts w:ascii="Times New Roman" w:hAnsi="Times New Roman" w:cs="Times New Roman"/>
-          <w:sz w:val="24"/>
-          <w:szCs w:val="24"/>
-        </w:rPr>
-        <w:t xml:space="preserve">Access is granted though a separate Access Control List application (basically an entry in a database table with the user’s LAN ID).  </w:t>
-      </w:r>
-    </w:p>
-    <w:p>
-      <w:pPr>
-        <w:spacing w:after="0"/>
-        <w:rPr>
-          <w:rFonts w:ascii="Times New Roman" w:hAnsi="Times New Roman" w:cs="Times New Roman"/>
-          <w:sz w:val="24"/>
-          <w:szCs w:val="24"/>
-        </w:rPr>
-      </w:pPr>
-      <w:bookmarkStart w:id="0" w:name="_GoBack"/>
-      <w:bookmarkEnd w:id="0"/>
-    </w:p>
-    <w:p>
-      <w:pPr>
-        <w:spacing w:after="0"/>
-        <w:rPr>
-          <w:rFonts w:ascii="Times New Roman" w:hAnsi="Times New Roman" w:cs="Times New Roman"/>
-          <w:sz w:val="24"/>
-          <w:szCs w:val="24"/>
-        </w:rPr>
-      </w:pPr>
+        <w:t xml:space="preserve">, trainers, ARC CSRs, </w:t>
+      </w:r>
+      <w:r>
+        <w:rPr>
+          <w:rFonts w:ascii="Times New Roman" w:hAnsi="Times New Roman" w:cs="Times New Roman"/>
+          <w:sz w:val="24"/>
+          <w:szCs w:val="24"/>
+        </w:rPr>
+        <w:t xml:space="preserve">HR </w:t>
+      </w:r>
+      <w:r>
+        <w:rPr>
+          <w:rFonts w:ascii="Times New Roman" w:hAnsi="Times New Roman" w:cs="Times New Roman"/>
+          <w:sz w:val="24"/>
+          <w:szCs w:val="24"/>
+        </w:rPr>
+        <w:t xml:space="preserve">also have access to the Historical Dashboard.  </w:t>
+      </w:r>
+      <w:r>
+        <w:rPr>
+          <w:rFonts w:ascii="Times New Roman" w:hAnsi="Times New Roman" w:cs="Times New Roman"/>
+          <w:sz w:val="24"/>
+          <w:szCs w:val="24"/>
+        </w:rPr>
+        <w:t xml:space="preserve">Access is granted though a separate Access Control List application.  </w:t>
+      </w:r>
+    </w:p>
+    <w:p>
+      <w:pPr>
+        <w:spacing w:after="0"/>
+        <w:rPr>
+          <w:rFonts w:ascii="Times New Roman" w:hAnsi="Times New Roman" w:cs="Times New Roman"/>
+          <w:sz w:val="24"/>
+          <w:szCs w:val="24"/>
+        </w:rPr>
+      </w:pPr>
+    </w:p>
+    <w:p>
+      <w:pPr>
+        <w:spacing w:after="0"/>
+        <w:rPr>
+          <w:rFonts w:ascii="Times New Roman" w:hAnsi="Times New Roman" w:cs="Times New Roman"/>
+          <w:sz w:val="24"/>
+          <w:szCs w:val="24"/>
+        </w:rPr>
+      </w:pPr>
+      <w:r>
+        <w:rPr>
+          <w:rFonts w:ascii="Times New Roman" w:hAnsi="Times New Roman" w:cs="Times New Roman"/>
+          <w:sz w:val="24"/>
+          <w:szCs w:val="24"/>
+        </w:rPr>
+        <w:t xml:space="preserve">The review page displays the information from the log.  This includes a description, current hierarchy, status, and notes if available.  Those in a ‘pending’ status allow for some data entry (for example a supervisors coaching session notes) or CSR comments.  </w:t>
+      </w:r>
+    </w:p>
+    <w:p>
+      <w:pPr>
+        <w:spacing w:after="0"/>
+        <w:rPr>
+          <w:rFonts w:ascii="Times New Roman" w:hAnsi="Times New Roman" w:cs="Times New Roman"/>
+          <w:sz w:val="24"/>
+          <w:szCs w:val="24"/>
+        </w:rPr>
+      </w:pPr>
+    </w:p>
+    <w:p>
+      <w:pPr>
+        <w:spacing w:after="0"/>
+        <w:rPr>
+          <w:rFonts w:ascii="Times New Roman" w:hAnsi="Times New Roman" w:cs="Times New Roman"/>
+          <w:sz w:val="24"/>
+          <w:szCs w:val="24"/>
+        </w:rPr>
+      </w:pPr>
+      <w:r>
+        <w:rPr>
+          <w:rFonts w:ascii="Times New Roman" w:hAnsi="Times New Roman" w:cs="Times New Roman"/>
+          <w:sz w:val="24"/>
+          <w:szCs w:val="24"/>
+        </w:rPr>
+        <w:t>Various rules define who can see what on the Dashboards.  Supervisors and managers can only see and review logs for themselves or for those in their hierarchy.  For example, a manager who has one or more supervisors as a direct report can see all the logs for the CSRs which report to the supervisors which report to him or her.  Supervisors and Managers may be able to see other logs on the Historical Dashboard, but can only review those belonging to their teams.</w:t>
+      </w:r>
+    </w:p>
+    <w:p>
+      <w:pPr>
+        <w:spacing w:after="0"/>
+        <w:rPr>
+          <w:rFonts w:ascii="Times New Roman" w:hAnsi="Times New Roman" w:cs="Times New Roman"/>
+          <w:b/>
+          <w:sz w:val="24"/>
+          <w:szCs w:val="24"/>
+        </w:rPr>
+      </w:pPr>
+    </w:p>
+    <w:p>
+      <w:pPr>
+        <w:spacing w:after="0"/>
+        <w:rPr>
+          <w:rFonts w:ascii="Times New Roman" w:hAnsi="Times New Roman" w:cs="Times New Roman"/>
+          <w:b/>
+          <w:sz w:val="24"/>
+          <w:szCs w:val="24"/>
+        </w:rPr>
+      </w:pPr>
+      <w:r>
+        <w:rPr>
+          <w:rFonts w:ascii="Times New Roman" w:hAnsi="Times New Roman" w:cs="Times New Roman"/>
+          <w:b/>
+          <w:sz w:val="24"/>
+          <w:szCs w:val="24"/>
+        </w:rPr>
+        <w:t>Survey</w:t>
+      </w:r>
+    </w:p>
+    <w:p>
+      <w:pPr>
+        <w:spacing w:after="0"/>
+        <w:rPr>
+          <w:rFonts w:ascii="Times New Roman" w:hAnsi="Times New Roman" w:cs="Times New Roman"/>
+          <w:sz w:val="24"/>
+          <w:szCs w:val="24"/>
+        </w:rPr>
+      </w:pPr>
+    </w:p>
+    <w:p>
+      <w:pPr>
+        <w:spacing w:after="0"/>
+        <w:rPr>
+          <w:rFonts w:ascii="Times New Roman" w:hAnsi="Times New Roman" w:cs="Times New Roman"/>
+          <w:sz w:val="24"/>
+          <w:szCs w:val="24"/>
+        </w:rPr>
+      </w:pPr>
+      <w:proofErr w:type="spellStart"/>
+      <w:proofErr w:type="gramStart"/>
+      <w:r>
+        <w:rPr>
+          <w:rFonts w:ascii="Times New Roman" w:hAnsi="Times New Roman" w:cs="Times New Roman"/>
+          <w:sz w:val="24"/>
+          <w:szCs w:val="24"/>
+        </w:rPr>
+        <w:t>eCL</w:t>
+      </w:r>
+      <w:proofErr w:type="spellEnd"/>
+      <w:proofErr w:type="gramEnd"/>
+      <w:r>
+        <w:rPr>
+          <w:rFonts w:ascii="Times New Roman" w:hAnsi="Times New Roman" w:cs="Times New Roman"/>
+          <w:sz w:val="24"/>
+          <w:szCs w:val="24"/>
+        </w:rPr>
+        <w:t xml:space="preserve"> provides a way to survey CSRs regarding their coaching experience.  Based on certain criteria, CSRs will receive an email notification to follow a link and complete a series of survey questions.</w:t>
+      </w:r>
+      <w:r>
+        <w:rPr>
+          <w:rFonts w:ascii="Times New Roman" w:hAnsi="Times New Roman" w:cs="Times New Roman"/>
+          <w:sz w:val="24"/>
+          <w:szCs w:val="24"/>
+        </w:rPr>
+        <w:t xml:space="preserve">  </w:t>
+      </w:r>
+    </w:p>
+    <w:p>
+      <w:pPr>
+        <w:spacing w:after="0"/>
+        <w:rPr>
+          <w:rFonts w:ascii="Times New Roman" w:hAnsi="Times New Roman" w:cs="Times New Roman"/>
+          <w:sz w:val="24"/>
+          <w:szCs w:val="24"/>
+        </w:rPr>
+      </w:pPr>
+    </w:p>
+    <w:p>
+      <w:pPr>
+        <w:spacing w:after="0"/>
+        <w:rPr>
+          <w:rFonts w:ascii="Times New Roman" w:hAnsi="Times New Roman" w:cs="Times New Roman"/>
+          <w:b/>
+          <w:sz w:val="24"/>
+          <w:szCs w:val="24"/>
+        </w:rPr>
+      </w:pPr>
+      <w:r>
+        <w:rPr>
+          <w:rFonts w:ascii="Times New Roman" w:hAnsi="Times New Roman" w:cs="Times New Roman"/>
+          <w:b/>
+          <w:sz w:val="24"/>
+          <w:szCs w:val="24"/>
+        </w:rPr>
+        <w:t>Administration</w:t>
+      </w:r>
+    </w:p>
+    <w:p>
+      <w:pPr>
+        <w:spacing w:after="0"/>
+        <w:rPr>
+          <w:rFonts w:ascii="Times New Roman" w:hAnsi="Times New Roman" w:cs="Times New Roman"/>
+          <w:sz w:val="24"/>
+          <w:szCs w:val="24"/>
+        </w:rPr>
+      </w:pPr>
+    </w:p>
+    <w:p>
+      <w:pPr>
+        <w:spacing w:after="0"/>
+        <w:rPr>
+          <w:rFonts w:ascii="Times New Roman" w:hAnsi="Times New Roman" w:cs="Times New Roman"/>
+          <w:sz w:val="24"/>
+          <w:szCs w:val="24"/>
+        </w:rPr>
+      </w:pPr>
+      <w:r>
+        <w:rPr>
+          <w:rFonts w:ascii="Times New Roman" w:hAnsi="Times New Roman" w:cs="Times New Roman"/>
+          <w:sz w:val="24"/>
+          <w:szCs w:val="24"/>
+        </w:rPr>
+        <w:t xml:space="preserve">Frequently, John is asked to inactivate coaching </w:t>
+      </w:r>
+      <w:r>
+        <w:rPr>
+          <w:rFonts w:ascii="Times New Roman" w:hAnsi="Times New Roman" w:cs="Times New Roman"/>
+          <w:sz w:val="24"/>
+          <w:szCs w:val="24"/>
+        </w:rPr>
+        <w:t xml:space="preserve">or warning </w:t>
+      </w:r>
+      <w:r>
+        <w:rPr>
+          <w:rFonts w:ascii="Times New Roman" w:hAnsi="Times New Roman" w:cs="Times New Roman"/>
+          <w:sz w:val="24"/>
+          <w:szCs w:val="24"/>
+        </w:rPr>
+        <w:t xml:space="preserve">logs (for example, if a CSR is on extended leave).  </w:t>
+      </w:r>
+      <w:r>
+        <w:rPr>
+          <w:rFonts w:ascii="Times New Roman" w:hAnsi="Times New Roman" w:cs="Times New Roman"/>
+          <w:sz w:val="24"/>
+          <w:szCs w:val="24"/>
+        </w:rPr>
+        <w:t>He can create a comma delimited file with the form names to be inactivated and place it in a particular folder.  A job will process the file and inactivate the corresponding logs.</w:t>
+      </w:r>
+    </w:p>
+    <w:p>
+      <w:pPr>
+        <w:spacing w:after="0"/>
+        <w:rPr>
+          <w:rFonts w:ascii="Times New Roman" w:hAnsi="Times New Roman" w:cs="Times New Roman"/>
+          <w:sz w:val="24"/>
+          <w:szCs w:val="24"/>
+        </w:rPr>
+      </w:pPr>
+    </w:p>
+    <w:p>
+      <w:pPr>
+        <w:spacing w:after="0"/>
+        <w:rPr>
+          <w:rFonts w:ascii="Times New Roman" w:hAnsi="Times New Roman" w:cs="Times New Roman"/>
+          <w:sz w:val="24"/>
+          <w:szCs w:val="24"/>
+        </w:rPr>
+      </w:pPr>
+      <w:r>
+        <w:rPr>
+          <w:rFonts w:ascii="Times New Roman" w:hAnsi="Times New Roman" w:cs="Times New Roman"/>
+          <w:sz w:val="24"/>
+          <w:szCs w:val="24"/>
+        </w:rPr>
+        <w:t xml:space="preserve">John may also be requested to physically delete a log (usually requested by HR due to containing inappropriate information).  In production, only John has access to a screen which allows him to search for and confirm deletion of a log. </w:t>
+      </w:r>
     </w:p>
     <w:sectPr>
       <w:pgSz w:w="12240" w:h="15840"/>
@@ -2212,7 +2523,7 @@
 </file>
 
 <file path=word/styles.xml><?xml version="1.0" encoding="utf-8"?>
-<w:styles xmlns:mc="http://schemas.openxmlformats.org/markup-compatibility/2006" xmlns:r="http://schemas.openxmlformats.org/officeDocument/2006/relationships" xmlns:w="http://schemas.openxmlformats.org/wordprocessingml/2006/main" xmlns:w14="http://schemas.microsoft.com/office/word/2010/wordml" mc:Ignorable="w14">
+<w:styles xmlns:mc="http://schemas.openxmlformats.org/markup-compatibility/2006" xmlns:r="http://schemas.openxmlformats.org/officeDocument/2006/relationships" xmlns:w="http://schemas.openxmlformats.org/wordprocessingml/2006/main" xmlns:w14="http://schemas.microsoft.com/office/word/2010/wordml" xmlns:w15="http://schemas.microsoft.com/office/word/2012/wordml" mc:Ignorable="w14 w15">
   <w:docDefaults>
     <w:rPrDefault>
       <w:rPr>
@@ -2228,334 +2539,378 @@
       </w:pPr>
     </w:pPrDefault>
   </w:docDefaults>
-  <w:latentStyles w:defLockedState="0" w:defUIPriority="99" w:defSemiHidden="1" w:defUnhideWhenUsed="1" w:defQFormat="0" w:count="267">
-    <w:lsdException w:name="Normal" w:semiHidden="0" w:uiPriority="0" w:unhideWhenUsed="0" w:qFormat="1"/>
-    <w:lsdException w:name="heading 1" w:semiHidden="0" w:uiPriority="9" w:unhideWhenUsed="0" w:qFormat="1"/>
-    <w:lsdException w:name="heading 2" w:uiPriority="9" w:qFormat="1"/>
-    <w:lsdException w:name="heading 3" w:uiPriority="9" w:qFormat="1"/>
-    <w:lsdException w:name="heading 4" w:uiPriority="9" w:qFormat="1"/>
-    <w:lsdException w:name="heading 5" w:uiPriority="9" w:qFormat="1"/>
-    <w:lsdException w:name="heading 6" w:uiPriority="9" w:qFormat="1"/>
-    <w:lsdException w:name="heading 7" w:uiPriority="9" w:qFormat="1"/>
-    <w:lsdException w:name="heading 8" w:uiPriority="9" w:qFormat="1"/>
-    <w:lsdException w:name="heading 9" w:uiPriority="9" w:qFormat="1"/>
-    <w:lsdException w:name="toc 1" w:uiPriority="39"/>
-    <w:lsdException w:name="toc 2" w:uiPriority="39"/>
-    <w:lsdException w:name="toc 3" w:uiPriority="39"/>
-    <w:lsdException w:name="toc 4" w:uiPriority="39"/>
-    <w:lsdException w:name="toc 5" w:uiPriority="39"/>
-    <w:lsdException w:name="toc 6" w:uiPriority="39"/>
-    <w:lsdException w:name="toc 7" w:uiPriority="39"/>
-    <w:lsdException w:name="toc 8" w:uiPriority="39"/>
-    <w:lsdException w:name="toc 9" w:uiPriority="39"/>
-    <w:lsdException w:name="caption" w:uiPriority="35" w:qFormat="1"/>
-    <w:lsdException w:name="Title" w:semiHidden="0" w:uiPriority="10" w:unhideWhenUsed="0" w:qFormat="1"/>
-    <w:lsdException w:name="Default Paragraph Font" w:uiPriority="1"/>
-    <w:lsdException w:name="Subtitle" w:semiHidden="0" w:uiPriority="11" w:unhideWhenUsed="0" w:qFormat="1"/>
-    <w:lsdException w:name="Strong" w:semiHidden="0" w:uiPriority="22" w:unhideWhenUsed="0" w:qFormat="1"/>
-    <w:lsdException w:name="Emphasis" w:semiHidden="0" w:uiPriority="20" w:unhideWhenUsed="0" w:qFormat="1"/>
-    <w:lsdException w:name="Table Grid" w:semiHidden="0" w:uiPriority="59" w:unhideWhenUsed="0"/>
-    <w:lsdException w:name="Placeholder Text" w:unhideWhenUsed="0"/>
-    <w:lsdException w:name="No Spacing" w:semiHidden="0" w:uiPriority="1" w:unhideWhenUsed="0" w:qFormat="1"/>
-    <w:lsdException w:name="Light Shading" w:semiHidden="0" w:uiPriority="60" w:unhideWhenUsed="0"/>
-    <w:lsdException w:name="Light List" w:semiHidden="0" w:uiPriority="61" w:unhideWhenUsed="0"/>
-    <w:lsdException w:name="Light Grid" w:semiHidden="0" w:uiPriority="62" w:unhideWhenUsed="0"/>
-    <w:lsdException w:name="Medium Shading 1" w:semiHidden="0" w:uiPriority="63" w:unhideWhenUsed="0"/>
-    <w:lsdException w:name="Medium Shading 2" w:semiHidden="0" w:uiPriority="64" w:unhideWhenUsed="0"/>
-    <w:lsdException w:name="Medium List 1" w:semiHidden="0" w:uiPriority="65" w:unhideWhenUsed="0"/>
-    <w:lsdException w:name="Medium List 2" w:semiHidden="0" w:uiPriority="66" w:unhideWhenUsed="0"/>
-    <w:lsdException w:name="Medium Grid 1" w:semiHidden="0" w:uiPriority="67" w:unhideWhenUsed="0"/>
-    <w:lsdException w:name="Medium Grid 2" w:semiHidden="0" w:uiPriority="68" w:unhideWhenUsed="0"/>
-    <w:lsdException w:name="Medium Grid 3" w:semiHidden="0" w:uiPriority="69" w:unhideWhenUsed="0"/>
-    <w:lsdException w:name="Dark List" w:semiHidden="0" w:uiPriority="70" w:unhideWhenUsed="0"/>
-    <w:lsdException w:name="Colorful Shading" w:semiHidden="0" w:uiPriority="71" w:unhideWhenUsed="0"/>
-    <w:lsdException w:name="Colorful List" w:semiHidden="0" w:uiPriority="72" w:unhideWhenUsed="0"/>
-    <w:lsdException w:name="Colorful Grid" w:semiHidden="0" w:uiPriority="73" w:unhideWhenUsed="0"/>
-    <w:lsdException w:name="Light Shading Accent 1" w:semiHidden="0" w:uiPriority="60" w:unhideWhenUsed="0"/>
-    <w:lsdException w:name="Light List Accent 1" w:semiHidden="0" w:uiPriority="61" w:unhideWhenUsed="0"/>
-    <w:lsdException w:name="Light Grid Accent 1" w:semiHidden="0" w:uiPriority="62" w:unhideWhenUsed="0"/>
-    <w:lsdException w:name="Medium Shading 1 Accent 1" w:semiHidden="0" w:uiPriority="63" w:unhideWhenUsed="0"/>
-    <w:lsdException w:name="Medium Shading 2 Accent 1" w:semiHidden="0" w:uiPriority="64" w:unhideWhenUsed="0"/>
-    <w:lsdException w:name="Medium List 1 Accent 1" w:semiHidden="0" w:uiPriority="65" w:unhideWhenUsed="0"/>
-    <w:lsdException w:name="Revision" w:unhideWhenUsed="0"/>
-    <w:lsdException w:name="List Paragraph" w:semiHidden="0" w:uiPriority="34" w:unhideWhenUsed="0" w:qFormat="1"/>
-    <w:lsdException w:name="Quote" w:semiHidden="0" w:uiPriority="29" w:unhideWhenUsed="0" w:qFormat="1"/>
-    <w:lsdException w:name="Intense Quote" w:semiHidden="0" w:uiPriority="30" w:unhideWhenUsed="0" w:qFormat="1"/>
-    <w:lsdException w:name="Medium List 2 Accent 1" w:semiHidden="0" w:uiPriority="66" w:unhideWhenUsed="0"/>
-    <w:lsdException w:name="Medium Grid 1 Accent 1" w:semiHidden="0" w:uiPriority="67" w:unhideWhenUsed="0"/>
-    <w:lsdException w:name="Medium Grid 2 Accent 1" w:semiHidden="0" w:uiPriority="68" w:unhideWhenUsed="0"/>
-    <w:lsdException w:name="Medium Grid 3 Accent 1" w:semiHidden="0" w:uiPriority="69" w:unhideWhenUsed="0"/>
-    <w:lsdException w:name="Dark List Accent 1" w:semiHidden="0" w:uiPriority="70" w:unhideWhenUsed="0"/>
-    <w:lsdException w:name="Colorful Shading Accent 1" w:semiHidden="0" w:uiPriority="71" w:unhideWhenUsed="0"/>
-    <w:lsdException w:name="Colorful List Accent 1" w:semiHidden="0" w:uiPriority="72" w:unhideWhenUsed="0"/>
-    <w:lsdException w:name="Colorful Grid Accent 1" w:semiHidden="0" w:uiPriority="73" w:unhideWhenUsed="0"/>
-    <w:lsdException w:name="Light Shading Accent 2" w:semiHidden="0" w:uiPriority="60" w:unhideWhenUsed="0"/>
-    <w:lsdException w:name="Light List Accent 2" w:semiHidden="0" w:uiPriority="61" w:unhideWhenUsed="0"/>
-    <w:lsdException w:name="Light Grid Accent 2" w:semiHidden="0" w:uiPriority="62" w:unhideWhenUsed="0"/>
-    <w:lsdException w:name="Medium Shading 1 Accent 2" w:semiHidden="0" w:uiPriority="63" w:unhideWhenUsed="0"/>
-    <w:lsdException w:name="Medium Shading 2 Accent 2" w:semiHidden="0" w:uiPriority="64" w:unhideWhenUsed="0"/>
-    <w:lsdException w:name="Medium List 1 Accent 2" w:semiHidden="0" w:uiPriority="65" w:unhideWhenUsed="0"/>
-    <w:lsdException w:name="Medium List 2 Accent 2" w:semiHidden="0" w:uiPriority="66" w:unhideWhenUsed="0"/>
-    <w:lsdException w:name="Medium Grid 1 Accent 2" w:semiHidden="0" w:uiPriority="67" w:unhideWhenUsed="0"/>
-    <w:lsdException w:name="Medium Grid 2 Accent 2" w:semiHidden="0" w:uiPriority="68" w:unhideWhenUsed="0"/>
-    <w:lsdException w:name="Medium Grid 3 Accent 2" w:semiHidden="0" w:uiPriority="69" w:unhideWhenUsed="0"/>
-    <w:lsdException w:name="Dark List Accent 2" w:semiHidden="0" w:uiPriority="70" w:unhideWhenUsed="0"/>
-    <w:lsdException w:name="Colorful Shading Accent 2" w:semiHidden="0" w:uiPriority="71" w:unhideWhenUsed="0"/>
-    <w:lsdException w:name="Colorful List Accent 2" w:semiHidden="0" w:uiPriority="72" w:unhideWhenUsed="0"/>
-    <w:lsdException w:name="Colorful Grid Accent 2" w:semiHidden="0" w:uiPriority="73" w:unhideWhenUsed="0"/>
-    <w:lsdException w:name="Light Shading Accent 3" w:semiHidden="0" w:uiPriority="60" w:unhideWhenUsed="0"/>
-    <w:lsdException w:name="Light List Accent 3" w:semiHidden="0" w:uiPriority="61" w:unhideWhenUsed="0"/>
-    <w:lsdException w:name="Light Grid Accent 3" w:semiHidden="0" w:uiPriority="62" w:unhideWhenUsed="0"/>
-    <w:lsdException w:name="Medium Shading 1 Accent 3" w:semiHidden="0" w:uiPriority="63" w:unhideWhenUsed="0"/>
-    <w:lsdException w:name="Medium Shading 2 Accent 3" w:semiHidden="0" w:uiPriority="64" w:unhideWhenUsed="0"/>
-    <w:lsdException w:name="Medium List 1 Accent 3" w:semiHidden="0" w:uiPriority="65" w:unhideWhenUsed="0"/>
-    <w:lsdException w:name="Medium List 2 Accent 3" w:semiHidden="0" w:uiPriority="66" w:unhideWhenUsed="0"/>
-    <w:lsdException w:name="Medium Grid 1 Accent 3" w:semiHidden="0" w:uiPriority="67" w:unhideWhenUsed="0"/>
-    <w:lsdException w:name="Medium Grid 2 Accent 3" w:semiHidden="0" w:uiPriority="68" w:unhideWhenUsed="0"/>
-    <w:lsdException w:name="Medium Grid 3 Accent 3" w:semiHidden="0" w:uiPriority="69" w:unhideWhenUsed="0"/>
-    <w:lsdException w:name="Dark List Accent 3" w:semiHidden="0" w:uiPriority="70" w:unhideWhenUsed="0"/>
-    <w:lsdException w:name="Colorful Shading Accent 3" w:semiHidden="0" w:uiPriority="71" w:unhideWhenUsed="0"/>
-    <w:lsdException w:name="Colorful List Accent 3" w:semiHidden="0" w:uiPriority="72" w:unhideWhenUsed="0"/>
-    <w:lsdException w:name="Colorful Grid Accent 3" w:semiHidden="0" w:uiPriority="73" w:unhideWhenUsed="0"/>
-    <w:lsdException w:name="Light Shading Accent 4" w:semiHidden="0" w:uiPriority="60" w:unhideWhenUsed="0"/>
-    <w:lsdException w:name="Light List Accent 4" w:semiHidden="0" w:uiPriority="61" w:unhideWhenUsed="0"/>
-    <w:lsdException w:name="Light Grid Accent 4" w:semiHidden="0" w:uiPriority="62" w:unhideWhenUsed="0"/>
-    <w:lsdException w:name="Medium Shading 1 Accent 4" w:semiHidden="0" w:uiPriority="63" w:unhideWhenUsed="0"/>
-    <w:lsdException w:name="Medium Shading 2 Accent 4" w:semiHidden="0" w:uiPriority="64" w:unhideWhenUsed="0"/>
-    <w:lsdException w:name="Medium List 1 Accent 4" w:semiHidden="0" w:uiPriority="65" w:unhideWhenUsed="0"/>
-    <w:lsdException w:name="Medium List 2 Accent 4" w:semiHidden="0" w:uiPriority="66" w:unhideWhenUsed="0"/>
-    <w:lsdException w:name="Medium Grid 1 Accent 4" w:semiHidden="0" w:uiPriority="67" w:unhideWhenUsed="0"/>
-    <w:lsdException w:name="Medium Grid 2 Accent 4" w:semiHidden="0" w:uiPriority="68" w:unhideWhenUsed="0"/>
-    <w:lsdException w:name="Medium Grid 3 Accent 4" w:semiHidden="0" w:uiPriority="69" w:unhideWhenUsed="0"/>
-    <w:lsdException w:name="Dark List Accent 4" w:semiHidden="0" w:uiPriority="70" w:unhideWhenUsed="0"/>
-    <w:lsdException w:name="Colorful Shading Accent 4" w:semiHidden="0" w:uiPriority="71" w:unhideWhenUsed="0"/>
-    <w:lsdException w:name="Colorful List Accent 4" w:semiHidden="0" w:uiPriority="72" w:unhideWhenUsed="0"/>
-    <w:lsdException w:name="Colorful Grid Accent 4" w:semiHidden="0" w:uiPriority="73" w:unhideWhenUsed="0"/>
-    <w:lsdException w:name="Light Shading Accent 5" w:semiHidden="0" w:uiPriority="60" w:unhideWhenUsed="0"/>
-    <w:lsdException w:name="Light List Accent 5" w:semiHidden="0" w:uiPriority="61" w:unhideWhenUsed="0"/>
-    <w:lsdException w:name="Light Grid Accent 5" w:semiHidden="0" w:uiPriority="62" w:unhideWhenUsed="0"/>
-    <w:lsdException w:name="Medium Shading 1 Accent 5" w:semiHidden="0" w:uiPriority="63" w:unhideWhenUsed="0"/>
-    <w:lsdException w:name="Medium Shading 2 Accent 5" w:semiHidden="0" w:uiPriority="64" w:unhideWhenUsed="0"/>
-    <w:lsdException w:name="Medium List 1 Accent 5" w:semiHidden="0" w:uiPriority="65" w:unhideWhenUsed="0"/>
-    <w:lsdException w:name="Medium List 2 Accent 5" w:semiHidden="0" w:uiPriority="66" w:unhideWhenUsed="0"/>
-    <w:lsdException w:name="Medium Grid 1 Accent 5" w:semiHidden="0" w:uiPriority="67" w:unhideWhenUsed="0"/>
-    <w:lsdException w:name="Medium Grid 2 Accent 5" w:semiHidden="0" w:uiPriority="68" w:unhideWhenUsed="0"/>
-    <w:lsdException w:name="Medium Grid 3 Accent 5" w:semiHidden="0" w:uiPriority="69" w:unhideWhenUsed="0"/>
-    <w:lsdException w:name="Dark List Accent 5" w:semiHidden="0" w:uiPriority="70" w:unhideWhenUsed="0"/>
-    <w:lsdException w:name="Colorful Shading Accent 5" w:semiHidden="0" w:uiPriority="71" w:unhideWhenUsed="0"/>
-    <w:lsdException w:name="Colorful List Accent 5" w:semiHidden="0" w:uiPriority="72" w:unhideWhenUsed="0"/>
-    <w:lsdException w:name="Colorful Grid Accent 5" w:semiHidden="0" w:uiPriority="73" w:unhideWhenUsed="0"/>
-    <w:lsdException w:name="Light Shading Accent 6" w:semiHidden="0" w:uiPriority="60" w:unhideWhenUsed="0"/>
-    <w:lsdException w:name="Light List Accent 6" w:semiHidden="0" w:uiPriority="61" w:unhideWhenUsed="0"/>
-    <w:lsdException w:name="Light Grid Accent 6" w:semiHidden="0" w:uiPriority="62" w:unhideWhenUsed="0"/>
-    <w:lsdException w:name="Medium Shading 1 Accent 6" w:semiHidden="0" w:uiPriority="63" w:unhideWhenUsed="0"/>
-    <w:lsdException w:name="Medium Shading 2 Accent 6" w:semiHidden="0" w:uiPriority="64" w:unhideWhenUsed="0"/>
-    <w:lsdException w:name="Medium List 1 Accent 6" w:semiHidden="0" w:uiPriority="65" w:unhideWhenUsed="0"/>
-    <w:lsdException w:name="Medium List 2 Accent 6" w:semiHidden="0" w:uiPriority="66" w:unhideWhenUsed="0"/>
-    <w:lsdException w:name="Medium Grid 1 Accent 6" w:semiHidden="0" w:uiPriority="67" w:unhideWhenUsed="0"/>
-    <w:lsdException w:name="Medium Grid 2 Accent 6" w:semiHidden="0" w:uiPriority="68" w:unhideWhenUsed="0"/>
-    <w:lsdException w:name="Medium Grid 3 Accent 6" w:semiHidden="0" w:uiPriority="69" w:unhideWhenUsed="0"/>
-    <w:lsdException w:name="Dark List Accent 6" w:semiHidden="0" w:uiPriority="70" w:unhideWhenUsed="0"/>
-    <w:lsdException w:name="Colorful Shading Accent 6" w:semiHidden="0" w:uiPriority="71" w:unhideWhenUsed="0"/>
-    <w:lsdException w:name="Colorful List Accent 6" w:semiHidden="0" w:uiPriority="72" w:unhideWhenUsed="0"/>
-    <w:lsdException w:name="Colorful Grid Accent 6" w:semiHidden="0" w:uiPriority="73" w:unhideWhenUsed="0"/>
-    <w:lsdException w:name="Subtle Emphasis" w:semiHidden="0" w:uiPriority="19" w:unhideWhenUsed="0" w:qFormat="1"/>
-    <w:lsdException w:name="Intense Emphasis" w:semiHidden="0" w:uiPriority="21" w:unhideWhenUsed="0" w:qFormat="1"/>
-    <w:lsdException w:name="Subtle Reference" w:semiHidden="0" w:uiPriority="31" w:unhideWhenUsed="0" w:qFormat="1"/>
-    <w:lsdException w:name="Intense Reference" w:semiHidden="0" w:uiPriority="32" w:unhideWhenUsed="0" w:qFormat="1"/>
-    <w:lsdException w:name="Book Title" w:semiHidden="0" w:uiPriority="33" w:unhideWhenUsed="0" w:qFormat="1"/>
-    <w:lsdException w:name="Bibliography" w:uiPriority="37"/>
-    <w:lsdException w:name="TOC Heading" w:uiPriority="39" w:qFormat="1"/>
-  </w:latentStyles>
-  <w:style w:type="paragraph" w:default="1" w:styleId="Normal">
-    <w:name w:val="Normal"/>
-    <w:qFormat/>
-  </w:style>
-  <w:style w:type="character" w:default="1" w:styleId="DefaultParagraphFont">
-    <w:name w:val="Default Paragraph Font"/>
-    <w:uiPriority w:val="1"/>
-    <w:semiHidden/>
-    <w:unhideWhenUsed/>
-  </w:style>
-  <w:style w:type="table" w:default="1" w:styleId="TableNormal">
-    <w:name w:val="Normal Table"/>
-    <w:uiPriority w:val="99"/>
-    <w:semiHidden/>
-    <w:unhideWhenUsed/>
-    <w:tblPr>
-      <w:tblInd w:w="0" w:type="dxa"/>
-      <w:tblCellMar>
-        <w:top w:w="0" w:type="dxa"/>
-        <w:left w:w="108" w:type="dxa"/>
-        <w:bottom w:w="0" w:type="dxa"/>
-        <w:right w:w="108" w:type="dxa"/>
-      </w:tblCellMar>
-    </w:tblPr>
-  </w:style>
-  <w:style w:type="numbering" w:default="1" w:styleId="NoList">
-    <w:name w:val="No List"/>
-    <w:uiPriority w:val="99"/>
-    <w:semiHidden/>
-    <w:unhideWhenUsed/>
-  </w:style>
-</w:styles>
-</file>
-
-<file path=word/stylesWithEffects.xml><?xml version="1.0" encoding="utf-8"?>
-<w:styles xmlns:wpc="http://schemas.microsoft.com/office/word/2010/wordprocessingCanvas" xmlns:mc="http://schemas.openxmlformats.org/markup-compatibility/2006" xmlns:o="urn:schemas-microsoft-com:office:office" xmlns:r="http://schemas.openxmlformats.org/officeDocument/2006/relationships" xmlns:m="http://schemas.openxmlformats.org/officeDocument/2006/math" xmlns:v="urn:schemas-microsoft-com:vml" xmlns:wp14="http://schemas.microsoft.com/office/word/2010/wordprocessingDrawing" xmlns:wp="http://schemas.openxmlformats.org/drawingml/2006/wordprocessingDrawing" xmlns:w10="urn:schemas-microsoft-com:office:word" xmlns:w="http://schemas.openxmlformats.org/wordprocessingml/2006/main" xmlns:w14="http://schemas.microsoft.com/office/word/2010/wordml" xmlns:wpg="http://schemas.microsoft.com/office/word/2010/wordprocessingGroup" xmlns:wpi="http://schemas.microsoft.com/office/word/2010/wordprocessingInk" xmlns:wne="http://schemas.microsoft.com/office/word/2006/wordml" xmlns:wps="http://schemas.microsoft.com/office/word/2010/wordprocessingShape" mc:Ignorable="w14 wp14">
-  <w:docDefaults>
-    <w:rPrDefault>
-      <w:rPr>
-        <w:rFonts w:asciiTheme="minorHAnsi" w:eastAsiaTheme="minorHAnsi" w:hAnsiTheme="minorHAnsi" w:cstheme="minorBidi"/>
-        <w:sz w:val="22"/>
-        <w:szCs w:val="22"/>
-        <w:lang w:val="en-US" w:eastAsia="en-US" w:bidi="ar-SA"/>
-      </w:rPr>
-    </w:rPrDefault>
-    <w:pPrDefault>
-      <w:pPr>
-        <w:spacing w:after="200" w:line="276" w:lineRule="auto"/>
-      </w:pPr>
-    </w:pPrDefault>
-  </w:docDefaults>
-  <w:latentStyles w:defLockedState="0" w:defUIPriority="99" w:defSemiHidden="1" w:defUnhideWhenUsed="1" w:defQFormat="0" w:count="267">
-    <w:lsdException w:name="Normal" w:semiHidden="0" w:uiPriority="0" w:unhideWhenUsed="0" w:qFormat="1"/>
-    <w:lsdException w:name="heading 1" w:semiHidden="0" w:uiPriority="9" w:unhideWhenUsed="0" w:qFormat="1"/>
-    <w:lsdException w:name="heading 2" w:uiPriority="9" w:qFormat="1"/>
-    <w:lsdException w:name="heading 3" w:uiPriority="9" w:qFormat="1"/>
-    <w:lsdException w:name="heading 4" w:uiPriority="9" w:qFormat="1"/>
-    <w:lsdException w:name="heading 5" w:uiPriority="9" w:qFormat="1"/>
-    <w:lsdException w:name="heading 6" w:uiPriority="9" w:qFormat="1"/>
-    <w:lsdException w:name="heading 7" w:uiPriority="9" w:qFormat="1"/>
-    <w:lsdException w:name="heading 8" w:uiPriority="9" w:qFormat="1"/>
-    <w:lsdException w:name="heading 9" w:uiPriority="9" w:qFormat="1"/>
-    <w:lsdException w:name="toc 1" w:uiPriority="39"/>
-    <w:lsdException w:name="toc 2" w:uiPriority="39"/>
-    <w:lsdException w:name="toc 3" w:uiPriority="39"/>
-    <w:lsdException w:name="toc 4" w:uiPriority="39"/>
-    <w:lsdException w:name="toc 5" w:uiPriority="39"/>
-    <w:lsdException w:name="toc 6" w:uiPriority="39"/>
-    <w:lsdException w:name="toc 7" w:uiPriority="39"/>
-    <w:lsdException w:name="toc 8" w:uiPriority="39"/>
-    <w:lsdException w:name="toc 9" w:uiPriority="39"/>
-    <w:lsdException w:name="caption" w:uiPriority="35" w:qFormat="1"/>
-    <w:lsdException w:name="Title" w:semiHidden="0" w:uiPriority="10" w:unhideWhenUsed="0" w:qFormat="1"/>
-    <w:lsdException w:name="Default Paragraph Font" w:uiPriority="1"/>
-    <w:lsdException w:name="Subtitle" w:semiHidden="0" w:uiPriority="11" w:unhideWhenUsed="0" w:qFormat="1"/>
-    <w:lsdException w:name="Strong" w:semiHidden="0" w:uiPriority="22" w:unhideWhenUsed="0" w:qFormat="1"/>
-    <w:lsdException w:name="Emphasis" w:semiHidden="0" w:uiPriority="20" w:unhideWhenUsed="0" w:qFormat="1"/>
-    <w:lsdException w:name="Table Grid" w:semiHidden="0" w:uiPriority="59" w:unhideWhenUsed="0"/>
-    <w:lsdException w:name="Placeholder Text" w:unhideWhenUsed="0"/>
-    <w:lsdException w:name="No Spacing" w:semiHidden="0" w:uiPriority="1" w:unhideWhenUsed="0" w:qFormat="1"/>
-    <w:lsdException w:name="Light Shading" w:semiHidden="0" w:uiPriority="60" w:unhideWhenUsed="0"/>
-    <w:lsdException w:name="Light List" w:semiHidden="0" w:uiPriority="61" w:unhideWhenUsed="0"/>
-    <w:lsdException w:name="Light Grid" w:semiHidden="0" w:uiPriority="62" w:unhideWhenUsed="0"/>
-    <w:lsdException w:name="Medium Shading 1" w:semiHidden="0" w:uiPriority="63" w:unhideWhenUsed="0"/>
-    <w:lsdException w:name="Medium Shading 2" w:semiHidden="0" w:uiPriority="64" w:unhideWhenUsed="0"/>
-    <w:lsdException w:name="Medium List 1" w:semiHidden="0" w:uiPriority="65" w:unhideWhenUsed="0"/>
-    <w:lsdException w:name="Medium List 2" w:semiHidden="0" w:uiPriority="66" w:unhideWhenUsed="0"/>
-    <w:lsdException w:name="Medium Grid 1" w:semiHidden="0" w:uiPriority="67" w:unhideWhenUsed="0"/>
-    <w:lsdException w:name="Medium Grid 2" w:semiHidden="0" w:uiPriority="68" w:unhideWhenUsed="0"/>
-    <w:lsdException w:name="Medium Grid 3" w:semiHidden="0" w:uiPriority="69" w:unhideWhenUsed="0"/>
-    <w:lsdException w:name="Dark List" w:semiHidden="0" w:uiPriority="70" w:unhideWhenUsed="0"/>
-    <w:lsdException w:name="Colorful Shading" w:semiHidden="0" w:uiPriority="71" w:unhideWhenUsed="0"/>
-    <w:lsdException w:name="Colorful List" w:semiHidden="0" w:uiPriority="72" w:unhideWhenUsed="0"/>
-    <w:lsdException w:name="Colorful Grid" w:semiHidden="0" w:uiPriority="73" w:unhideWhenUsed="0"/>
-    <w:lsdException w:name="Light Shading Accent 1" w:semiHidden="0" w:uiPriority="60" w:unhideWhenUsed="0"/>
-    <w:lsdException w:name="Light List Accent 1" w:semiHidden="0" w:uiPriority="61" w:unhideWhenUsed="0"/>
-    <w:lsdException w:name="Light Grid Accent 1" w:semiHidden="0" w:uiPriority="62" w:unhideWhenUsed="0"/>
-    <w:lsdException w:name="Medium Shading 1 Accent 1" w:semiHidden="0" w:uiPriority="63" w:unhideWhenUsed="0"/>
-    <w:lsdException w:name="Medium Shading 2 Accent 1" w:semiHidden="0" w:uiPriority="64" w:unhideWhenUsed="0"/>
-    <w:lsdException w:name="Medium List 1 Accent 1" w:semiHidden="0" w:uiPriority="65" w:unhideWhenUsed="0"/>
-    <w:lsdException w:name="Revision" w:unhideWhenUsed="0"/>
-    <w:lsdException w:name="List Paragraph" w:semiHidden="0" w:uiPriority="34" w:unhideWhenUsed="0" w:qFormat="1"/>
-    <w:lsdException w:name="Quote" w:semiHidden="0" w:uiPriority="29" w:unhideWhenUsed="0" w:qFormat="1"/>
-    <w:lsdException w:name="Intense Quote" w:semiHidden="0" w:uiPriority="30" w:unhideWhenUsed="0" w:qFormat="1"/>
-    <w:lsdException w:name="Medium List 2 Accent 1" w:semiHidden="0" w:uiPriority="66" w:unhideWhenUsed="0"/>
-    <w:lsdException w:name="Medium Grid 1 Accent 1" w:semiHidden="0" w:uiPriority="67" w:unhideWhenUsed="0"/>
-    <w:lsdException w:name="Medium Grid 2 Accent 1" w:semiHidden="0" w:uiPriority="68" w:unhideWhenUsed="0"/>
-    <w:lsdException w:name="Medium Grid 3 Accent 1" w:semiHidden="0" w:uiPriority="69" w:unhideWhenUsed="0"/>
-    <w:lsdException w:name="Dark List Accent 1" w:semiHidden="0" w:uiPriority="70" w:unhideWhenUsed="0"/>
-    <w:lsdException w:name="Colorful Shading Accent 1" w:semiHidden="0" w:uiPriority="71" w:unhideWhenUsed="0"/>
-    <w:lsdException w:name="Colorful List Accent 1" w:semiHidden="0" w:uiPriority="72" w:unhideWhenUsed="0"/>
-    <w:lsdException w:name="Colorful Grid Accent 1" w:semiHidden="0" w:uiPriority="73" w:unhideWhenUsed="0"/>
-    <w:lsdException w:name="Light Shading Accent 2" w:semiHidden="0" w:uiPriority="60" w:unhideWhenUsed="0"/>
-    <w:lsdException w:name="Light List Accent 2" w:semiHidden="0" w:uiPriority="61" w:unhideWhenUsed="0"/>
-    <w:lsdException w:name="Light Grid Accent 2" w:semiHidden="0" w:uiPriority="62" w:unhideWhenUsed="0"/>
-    <w:lsdException w:name="Medium Shading 1 Accent 2" w:semiHidden="0" w:uiPriority="63" w:unhideWhenUsed="0"/>
-    <w:lsdException w:name="Medium Shading 2 Accent 2" w:semiHidden="0" w:uiPriority="64" w:unhideWhenUsed="0"/>
-    <w:lsdException w:name="Medium List 1 Accent 2" w:semiHidden="0" w:uiPriority="65" w:unhideWhenUsed="0"/>
-    <w:lsdException w:name="Medium List 2 Accent 2" w:semiHidden="0" w:uiPriority="66" w:unhideWhenUsed="0"/>
-    <w:lsdException w:name="Medium Grid 1 Accent 2" w:semiHidden="0" w:uiPriority="67" w:unhideWhenUsed="0"/>
-    <w:lsdException w:name="Medium Grid 2 Accent 2" w:semiHidden="0" w:uiPriority="68" w:unhideWhenUsed="0"/>
-    <w:lsdException w:name="Medium Grid 3 Accent 2" w:semiHidden="0" w:uiPriority="69" w:unhideWhenUsed="0"/>
-    <w:lsdException w:name="Dark List Accent 2" w:semiHidden="0" w:uiPriority="70" w:unhideWhenUsed="0"/>
-    <w:lsdException w:name="Colorful Shading Accent 2" w:semiHidden="0" w:uiPriority="71" w:unhideWhenUsed="0"/>
-    <w:lsdException w:name="Colorful List Accent 2" w:semiHidden="0" w:uiPriority="72" w:unhideWhenUsed="0"/>
-    <w:lsdException w:name="Colorful Grid Accent 2" w:semiHidden="0" w:uiPriority="73" w:unhideWhenUsed="0"/>
-    <w:lsdException w:name="Light Shading Accent 3" w:semiHidden="0" w:uiPriority="60" w:unhideWhenUsed="0"/>
-    <w:lsdException w:name="Light List Accent 3" w:semiHidden="0" w:uiPriority="61" w:unhideWhenUsed="0"/>
-    <w:lsdException w:name="Light Grid Accent 3" w:semiHidden="0" w:uiPriority="62" w:unhideWhenUsed="0"/>
-    <w:lsdException w:name="Medium Shading 1 Accent 3" w:semiHidden="0" w:uiPriority="63" w:unhideWhenUsed="0"/>
-    <w:lsdException w:name="Medium Shading 2 Accent 3" w:semiHidden="0" w:uiPriority="64" w:unhideWhenUsed="0"/>
-    <w:lsdException w:name="Medium List 1 Accent 3" w:semiHidden="0" w:uiPriority="65" w:unhideWhenUsed="0"/>
-    <w:lsdException w:name="Medium List 2 Accent 3" w:semiHidden="0" w:uiPriority="66" w:unhideWhenUsed="0"/>
-    <w:lsdException w:name="Medium Grid 1 Accent 3" w:semiHidden="0" w:uiPriority="67" w:unhideWhenUsed="0"/>
-    <w:lsdException w:name="Medium Grid 2 Accent 3" w:semiHidden="0" w:uiPriority="68" w:unhideWhenUsed="0"/>
-    <w:lsdException w:name="Medium Grid 3 Accent 3" w:semiHidden="0" w:uiPriority="69" w:unhideWhenUsed="0"/>
-    <w:lsdException w:name="Dark List Accent 3" w:semiHidden="0" w:uiPriority="70" w:unhideWhenUsed="0"/>
-    <w:lsdException w:name="Colorful Shading Accent 3" w:semiHidden="0" w:uiPriority="71" w:unhideWhenUsed="0"/>
-    <w:lsdException w:name="Colorful List Accent 3" w:semiHidden="0" w:uiPriority="72" w:unhideWhenUsed="0"/>
-    <w:lsdException w:name="Colorful Grid Accent 3" w:semiHidden="0" w:uiPriority="73" w:unhideWhenUsed="0"/>
-    <w:lsdException w:name="Light Shading Accent 4" w:semiHidden="0" w:uiPriority="60" w:unhideWhenUsed="0"/>
-    <w:lsdException w:name="Light List Accent 4" w:semiHidden="0" w:uiPriority="61" w:unhideWhenUsed="0"/>
-    <w:lsdException w:name="Light Grid Accent 4" w:semiHidden="0" w:uiPriority="62" w:unhideWhenUsed="0"/>
-    <w:lsdException w:name="Medium Shading 1 Accent 4" w:semiHidden="0" w:uiPriority="63" w:unhideWhenUsed="0"/>
-    <w:lsdException w:name="Medium Shading 2 Accent 4" w:semiHidden="0" w:uiPriority="64" w:unhideWhenUsed="0"/>
-    <w:lsdException w:name="Medium List 1 Accent 4" w:semiHidden="0" w:uiPriority="65" w:unhideWhenUsed="0"/>
-    <w:lsdException w:name="Medium List 2 Accent 4" w:semiHidden="0" w:uiPriority="66" w:unhideWhenUsed="0"/>
-    <w:lsdException w:name="Medium Grid 1 Accent 4" w:semiHidden="0" w:uiPriority="67" w:unhideWhenUsed="0"/>
-    <w:lsdException w:name="Medium Grid 2 Accent 4" w:semiHidden="0" w:uiPriority="68" w:unhideWhenUsed="0"/>
-    <w:lsdException w:name="Medium Grid 3 Accent 4" w:semiHidden="0" w:uiPriority="69" w:unhideWhenUsed="0"/>
-    <w:lsdException w:name="Dark List Accent 4" w:semiHidden="0" w:uiPriority="70" w:unhideWhenUsed="0"/>
-    <w:lsdException w:name="Colorful Shading Accent 4" w:semiHidden="0" w:uiPriority="71" w:unhideWhenUsed="0"/>
-    <w:lsdException w:name="Colorful List Accent 4" w:semiHidden="0" w:uiPriority="72" w:unhideWhenUsed="0"/>
-    <w:lsdException w:name="Colorful Grid Accent 4" w:semiHidden="0" w:uiPriority="73" w:unhideWhenUsed="0"/>
-    <w:lsdException w:name="Light Shading Accent 5" w:semiHidden="0" w:uiPriority="60" w:unhideWhenUsed="0"/>
-    <w:lsdException w:name="Light List Accent 5" w:semiHidden="0" w:uiPriority="61" w:unhideWhenUsed="0"/>
-    <w:lsdException w:name="Light Grid Accent 5" w:semiHidden="0" w:uiPriority="62" w:unhideWhenUsed="0"/>
-    <w:lsdException w:name="Medium Shading 1 Accent 5" w:semiHidden="0" w:uiPriority="63" w:unhideWhenUsed="0"/>
-    <w:lsdException w:name="Medium Shading 2 Accent 5" w:semiHidden="0" w:uiPriority="64" w:unhideWhenUsed="0"/>
-    <w:lsdException w:name="Medium List 1 Accent 5" w:semiHidden="0" w:uiPriority="65" w:unhideWhenUsed="0"/>
-    <w:lsdException w:name="Medium List 2 Accent 5" w:semiHidden="0" w:uiPriority="66" w:unhideWhenUsed="0"/>
-    <w:lsdException w:name="Medium Grid 1 Accent 5" w:semiHidden="0" w:uiPriority="67" w:unhideWhenUsed="0"/>
-    <w:lsdException w:name="Medium Grid 2 Accent 5" w:semiHidden="0" w:uiPriority="68" w:unhideWhenUsed="0"/>
-    <w:lsdException w:name="Medium Grid 3 Accent 5" w:semiHidden="0" w:uiPriority="69" w:unhideWhenUsed="0"/>
-    <w:lsdException w:name="Dark List Accent 5" w:semiHidden="0" w:uiPriority="70" w:unhideWhenUsed="0"/>
-    <w:lsdException w:name="Colorful Shading Accent 5" w:semiHidden="0" w:uiPriority="71" w:unhideWhenUsed="0"/>
-    <w:lsdException w:name="Colorful List Accent 5" w:semiHidden="0" w:uiPriority="72" w:unhideWhenUsed="0"/>
-    <w:lsdException w:name="Colorful Grid Accent 5" w:semiHidden="0" w:uiPriority="73" w:unhideWhenUsed="0"/>
-    <w:lsdException w:name="Light Shading Accent 6" w:semiHidden="0" w:uiPriority="60" w:unhideWhenUsed="0"/>
-    <w:lsdException w:name="Light List Accent 6" w:semiHidden="0" w:uiPriority="61" w:unhideWhenUsed="0"/>
-    <w:lsdException w:name="Light Grid Accent 6" w:semiHidden="0" w:uiPriority="62" w:unhideWhenUsed="0"/>
-    <w:lsdException w:name="Medium Shading 1 Accent 6" w:semiHidden="0" w:uiPriority="63" w:unhideWhenUsed="0"/>
-    <w:lsdException w:name="Medium Shading 2 Accent 6" w:semiHidden="0" w:uiPriority="64" w:unhideWhenUsed="0"/>
-    <w:lsdException w:name="Medium List 1 Accent 6" w:semiHidden="0" w:uiPriority="65" w:unhideWhenUsed="0"/>
-    <w:lsdException w:name="Medium List 2 Accent 6" w:semiHidden="0" w:uiPriority="66" w:unhideWhenUsed="0"/>
-    <w:lsdException w:name="Medium Grid 1 Accent 6" w:semiHidden="0" w:uiPriority="67" w:unhideWhenUsed="0"/>
-    <w:lsdException w:name="Medium Grid 2 Accent 6" w:semiHidden="0" w:uiPriority="68" w:unhideWhenUsed="0"/>
-    <w:lsdException w:name="Medium Grid 3 Accent 6" w:semiHidden="0" w:uiPriority="69" w:unhideWhenUsed="0"/>
-    <w:lsdException w:name="Dark List Accent 6" w:semiHidden="0" w:uiPriority="70" w:unhideWhenUsed="0"/>
-    <w:lsdException w:name="Colorful Shading Accent 6" w:semiHidden="0" w:uiPriority="71" w:unhideWhenUsed="0"/>
-    <w:lsdException w:name="Colorful List Accent 6" w:semiHidden="0" w:uiPriority="72" w:unhideWhenUsed="0"/>
-    <w:lsdException w:name="Colorful Grid Accent 6" w:semiHidden="0" w:uiPriority="73" w:unhideWhenUsed="0"/>
-    <w:lsdException w:name="Subtle Emphasis" w:semiHidden="0" w:uiPriority="19" w:unhideWhenUsed="0" w:qFormat="1"/>
-    <w:lsdException w:name="Intense Emphasis" w:semiHidden="0" w:uiPriority="21" w:unhideWhenUsed="0" w:qFormat="1"/>
-    <w:lsdException w:name="Subtle Reference" w:semiHidden="0" w:uiPriority="31" w:unhideWhenUsed="0" w:qFormat="1"/>
-    <w:lsdException w:name="Intense Reference" w:semiHidden="0" w:uiPriority="32" w:unhideWhenUsed="0" w:qFormat="1"/>
-    <w:lsdException w:name="Book Title" w:semiHidden="0" w:uiPriority="33" w:unhideWhenUsed="0" w:qFormat="1"/>
-    <w:lsdException w:name="Bibliography" w:uiPriority="37"/>
-    <w:lsdException w:name="TOC Heading" w:uiPriority="39" w:qFormat="1"/>
+  <w:latentStyles w:defLockedState="0" w:defUIPriority="99" w:defSemiHidden="0" w:defUnhideWhenUsed="0" w:defQFormat="0" w:count="371">
+    <w:lsdException w:name="Normal" w:uiPriority="0" w:qFormat="1"/>
+    <w:lsdException w:name="heading 1" w:uiPriority="9" w:qFormat="1"/>
+    <w:lsdException w:name="heading 2" w:semiHidden="1" w:uiPriority="9" w:unhideWhenUsed="1" w:qFormat="1"/>
+    <w:lsdException w:name="heading 3" w:semiHidden="1" w:uiPriority="9" w:unhideWhenUsed="1" w:qFormat="1"/>
+    <w:lsdException w:name="heading 4" w:semiHidden="1" w:uiPriority="9" w:unhideWhenUsed="1" w:qFormat="1"/>
+    <w:lsdException w:name="heading 5" w:semiHidden="1" w:uiPriority="9" w:unhideWhenUsed="1" w:qFormat="1"/>
+    <w:lsdException w:name="heading 6" w:semiHidden="1" w:uiPriority="9" w:unhideWhenUsed="1" w:qFormat="1"/>
+    <w:lsdException w:name="heading 7" w:semiHidden="1" w:uiPriority="9" w:unhideWhenUsed="1" w:qFormat="1"/>
+    <w:lsdException w:name="heading 8" w:semiHidden="1" w:uiPriority="9" w:unhideWhenUsed="1" w:qFormat="1"/>
+    <w:lsdException w:name="heading 9" w:semiHidden="1" w:uiPriority="9" w:unhideWhenUsed="1" w:qFormat="1"/>
+    <w:lsdException w:name="index 1" w:semiHidden="1" w:unhideWhenUsed="1"/>
+    <w:lsdException w:name="index 2" w:semiHidden="1" w:unhideWhenUsed="1"/>
+    <w:lsdException w:name="index 3" w:semiHidden="1" w:unhideWhenUsed="1"/>
+    <w:lsdException w:name="index 4" w:semiHidden="1" w:unhideWhenUsed="1"/>
+    <w:lsdException w:name="index 5" w:semiHidden="1" w:unhideWhenUsed="1"/>
+    <w:lsdException w:name="index 6" w:semiHidden="1" w:unhideWhenUsed="1"/>
+    <w:lsdException w:name="index 7" w:semiHidden="1" w:unhideWhenUsed="1"/>
+    <w:lsdException w:name="index 8" w:semiHidden="1" w:unhideWhenUsed="1"/>
+    <w:lsdException w:name="index 9" w:semiHidden="1" w:unhideWhenUsed="1"/>
+    <w:lsdException w:name="toc 1" w:semiHidden="1" w:uiPriority="39" w:unhideWhenUsed="1"/>
+    <w:lsdException w:name="toc 2" w:semiHidden="1" w:uiPriority="39" w:unhideWhenUsed="1"/>
+    <w:lsdException w:name="toc 3" w:semiHidden="1" w:uiPriority="39" w:unhideWhenUsed="1"/>
+    <w:lsdException w:name="toc 4" w:semiHidden="1" w:uiPriority="39" w:unhideWhenUsed="1"/>
+    <w:lsdException w:name="toc 5" w:semiHidden="1" w:uiPriority="39" w:unhideWhenUsed="1"/>
+    <w:lsdException w:name="toc 6" w:semiHidden="1" w:uiPriority="39" w:unhideWhenUsed="1"/>
+    <w:lsdException w:name="toc 7" w:semiHidden="1" w:uiPriority="39" w:unhideWhenUsed="1"/>
+    <w:lsdException w:name="toc 8" w:semiHidden="1" w:uiPriority="39" w:unhideWhenUsed="1"/>
+    <w:lsdException w:name="toc 9" w:semiHidden="1" w:uiPriority="39" w:unhideWhenUsed="1"/>
+    <w:lsdException w:name="Normal Indent" w:semiHidden="1" w:unhideWhenUsed="1"/>
+    <w:lsdException w:name="footnote text" w:semiHidden="1" w:unhideWhenUsed="1"/>
+    <w:lsdException w:name="annotation text" w:semiHidden="1" w:unhideWhenUsed="1"/>
+    <w:lsdException w:name="header" w:semiHidden="1" w:unhideWhenUsed="1"/>
+    <w:lsdException w:name="footer" w:semiHidden="1" w:unhideWhenUsed="1"/>
+    <w:lsdException w:name="index heading" w:semiHidden="1" w:unhideWhenUsed="1"/>
+    <w:lsdException w:name="caption" w:semiHidden="1" w:uiPriority="35" w:unhideWhenUsed="1" w:qFormat="1"/>
+    <w:lsdException w:name="table of figures" w:semiHidden="1" w:unhideWhenUsed="1"/>
+    <w:lsdException w:name="envelope address" w:semiHidden="1" w:unhideWhenUsed="1"/>
+    <w:lsdException w:name="envelope return" w:semiHidden="1" w:unhideWhenUsed="1"/>
+    <w:lsdException w:name="footnote reference" w:semiHidden="1" w:unhideWhenUsed="1"/>
+    <w:lsdException w:name="annotation reference" w:semiHidden="1" w:unhideWhenUsed="1"/>
+    <w:lsdException w:name="line number" w:semiHidden="1" w:unhideWhenUsed="1"/>
+    <w:lsdException w:name="page number" w:semiHidden="1" w:unhideWhenUsed="1"/>
+    <w:lsdException w:name="endnote reference" w:semiHidden="1" w:unhideWhenUsed="1"/>
+    <w:lsdException w:name="endnote text" w:semiHidden="1" w:unhideWhenUsed="1"/>
+    <w:lsdException w:name="table of authorities" w:semiHidden="1" w:unhideWhenUsed="1"/>
+    <w:lsdException w:name="macro" w:semiHidden="1" w:unhideWhenUsed="1"/>
+    <w:lsdException w:name="toa heading" w:semiHidden="1" w:unhideWhenUsed="1"/>
+    <w:lsdException w:name="List" w:semiHidden="1" w:unhideWhenUsed="1"/>
+    <w:lsdException w:name="List Bullet" w:semiHidden="1" w:unhideWhenUsed="1"/>
+    <w:lsdException w:name="List Number" w:semiHidden="1" w:unhideWhenUsed="1"/>
+    <w:lsdException w:name="List 2" w:semiHidden="1" w:unhideWhenUsed="1"/>
+    <w:lsdException w:name="List 3" w:semiHidden="1" w:unhideWhenUsed="1"/>
+    <w:lsdException w:name="List 4" w:semiHidden="1" w:unhideWhenUsed="1"/>
+    <w:lsdException w:name="List 5" w:semiHidden="1" w:unhideWhenUsed="1"/>
+    <w:lsdException w:name="List Bullet 2" w:semiHidden="1" w:unhideWhenUsed="1"/>
+    <w:lsdException w:name="List Bullet 3" w:semiHidden="1" w:unhideWhenUsed="1"/>
+    <w:lsdException w:name="List Bullet 4" w:semiHidden="1" w:unhideWhenUsed="1"/>
+    <w:lsdException w:name="List Bullet 5" w:semiHidden="1" w:unhideWhenUsed="1"/>
+    <w:lsdException w:name="List Number 2" w:semiHidden="1" w:unhideWhenUsed="1"/>
+    <w:lsdException w:name="List Number 3" w:semiHidden="1" w:unhideWhenUsed="1"/>
+    <w:lsdException w:name="List Number 4" w:semiHidden="1" w:unhideWhenUsed="1"/>
+    <w:lsdException w:name="List Number 5" w:semiHidden="1" w:unhideWhenUsed="1"/>
+    <w:lsdException w:name="Title" w:uiPriority="10" w:qFormat="1"/>
+    <w:lsdException w:name="Closing" w:semiHidden="1" w:unhideWhenUsed="1"/>
+    <w:lsdException w:name="Signature" w:semiHidden="1" w:unhideWhenUsed="1"/>
+    <w:lsdException w:name="Default Paragraph Font" w:semiHidden="1" w:uiPriority="1" w:unhideWhenUsed="1"/>
+    <w:lsdException w:name="Body Text" w:semiHidden="1" w:unhideWhenUsed="1"/>
+    <w:lsdException w:name="Body Text Indent" w:semiHidden="1" w:unhideWhenUsed="1"/>
+    <w:lsdException w:name="List Continue" w:semiHidden="1" w:unhideWhenUsed="1"/>
+    <w:lsdException w:name="List Continue 2" w:semiHidden="1" w:unhideWhenUsed="1"/>
+    <w:lsdException w:name="List Continue 3" w:semiHidden="1" w:unhideWhenUsed="1"/>
+    <w:lsdException w:name="List Continue 4" w:semiHidden="1" w:unhideWhenUsed="1"/>
+    <w:lsdException w:name="List Continue 5" w:semiHidden="1" w:unhideWhenUsed="1"/>
+    <w:lsdException w:name="Message Header" w:semiHidden="1" w:unhideWhenUsed="1"/>
+    <w:lsdException w:name="Subtitle" w:uiPriority="11" w:qFormat="1"/>
+    <w:lsdException w:name="Salutation" w:semiHidden="1" w:unhideWhenUsed="1"/>
+    <w:lsdException w:name="Date" w:semiHidden="1" w:unhideWhenUsed="1"/>
+    <w:lsdException w:name="Body Text First Indent" w:semiHidden="1" w:unhideWhenUsed="1"/>
+    <w:lsdException w:name="Body Text First Indent 2" w:semiHidden="1" w:unhideWhenUsed="1"/>
+    <w:lsdException w:name="Note Heading" w:semiHidden="1" w:unhideWhenUsed="1"/>
+    <w:lsdException w:name="Body Text 2" w:semiHidden="1" w:unhideWhenUsed="1"/>
+    <w:lsdException w:name="Body Text 3" w:semiHidden="1" w:unhideWhenUsed="1"/>
+    <w:lsdException w:name="Body Text Indent 2" w:semiHidden="1" w:unhideWhenUsed="1"/>
+    <w:lsdException w:name="Body Text Indent 3" w:semiHidden="1" w:unhideWhenUsed="1"/>
+    <w:lsdException w:name="Block Text" w:semiHidden="1" w:unhideWhenUsed="1"/>
+    <w:lsdException w:name="Hyperlink" w:semiHidden="1" w:unhideWhenUsed="1"/>
+    <w:lsdException w:name="FollowedHyperlink" w:semiHidden="1" w:unhideWhenUsed="1"/>
+    <w:lsdException w:name="Strong" w:uiPriority="22" w:qFormat="1"/>
+    <w:lsdException w:name="Emphasis" w:uiPriority="20" w:qFormat="1"/>
+    <w:lsdException w:name="Document Map" w:semiHidden="1" w:unhideWhenUsed="1"/>
+    <w:lsdException w:name="Plain Text" w:semiHidden="1" w:unhideWhenUsed="1"/>
+    <w:lsdException w:name="E-mail Signature" w:semiHidden="1" w:unhideWhenUsed="1"/>
+    <w:lsdException w:name="HTML Top of Form" w:semiHidden="1" w:unhideWhenUsed="1"/>
+    <w:lsdException w:name="HTML Bottom of Form" w:semiHidden="1" w:unhideWhenUsed="1"/>
+    <w:lsdException w:name="Normal (Web)" w:semiHidden="1" w:unhideWhenUsed="1"/>
+    <w:lsdException w:name="HTML Acronym" w:semiHidden="1" w:unhideWhenUsed="1"/>
+    <w:lsdException w:name="HTML Address" w:semiHidden="1" w:unhideWhenUsed="1"/>
+    <w:lsdException w:name="HTML Cite" w:semiHidden="1" w:unhideWhenUsed="1"/>
+    <w:lsdException w:name="HTML Code" w:semiHidden="1" w:unhideWhenUsed="1"/>
+    <w:lsdException w:name="HTML Definition" w:semiHidden="1" w:unhideWhenUsed="1"/>
+    <w:lsdException w:name="HTML Keyboard" w:semiHidden="1" w:unhideWhenUsed="1"/>
+    <w:lsdException w:name="HTML Preformatted" w:semiHidden="1" w:unhideWhenUsed="1"/>
+    <w:lsdException w:name="HTML Sample" w:semiHidden="1" w:unhideWhenUsed="1"/>
+    <w:lsdException w:name="HTML Typewriter" w:semiHidden="1" w:unhideWhenUsed="1"/>
+    <w:lsdException w:name="HTML Variable" w:semiHidden="1" w:unhideWhenUsed="1"/>
+    <w:lsdException w:name="Normal Table" w:semiHidden="1" w:unhideWhenUsed="1"/>
+    <w:lsdException w:name="annotation subject" w:semiHidden="1" w:unhideWhenUsed="1"/>
+    <w:lsdException w:name="No List" w:semiHidden="1" w:unhideWhenUsed="1"/>
+    <w:lsdException w:name="Outline List 1" w:semiHidden="1" w:unhideWhenUsed="1"/>
+    <w:lsdException w:name="Outline List 2" w:semiHidden="1" w:unhideWhenUsed="1"/>
+    <w:lsdException w:name="Outline List 3" w:semiHidden="1" w:unhideWhenUsed="1"/>
+    <w:lsdException w:name="Table Simple 1" w:semiHidden="1" w:unhideWhenUsed="1"/>
+    <w:lsdException w:name="Table Simple 2" w:semiHidden="1" w:unhideWhenUsed="1"/>
+    <w:lsdException w:name="Table Simple 3" w:semiHidden="1" w:unhideWhenUsed="1"/>
+    <w:lsdException w:name="Table Classic 1" w:semiHidden="1" w:unhideWhenUsed="1"/>
+    <w:lsdException w:name="Table Classic 2" w:semiHidden="1" w:unhideWhenUsed="1"/>
+    <w:lsdException w:name="Table Classic 3" w:semiHidden="1" w:unhideWhenUsed="1"/>
+    <w:lsdException w:name="Table Classic 4" w:semiHidden="1" w:unhideWhenUsed="1"/>
+    <w:lsdException w:name="Table Colorful 1" w:semiHidden="1" w:unhideWhenUsed="1"/>
+    <w:lsdException w:name="Table Colorful 2" w:semiHidden="1" w:unhideWhenUsed="1"/>
+    <w:lsdException w:name="Table Colorful 3" w:semiHidden="1" w:unhideWhenUsed="1"/>
+    <w:lsdException w:name="Table Columns 1" w:semiHidden="1" w:unhideWhenUsed="1"/>
+    <w:lsdException w:name="Table Columns 2" w:semiHidden="1" w:unhideWhenUsed="1"/>
+    <w:lsdException w:name="Table Columns 3" w:semiHidden="1" w:unhideWhenUsed="1"/>
+    <w:lsdException w:name="Table Columns 4" w:semiHidden="1" w:unhideWhenUsed="1"/>
+    <w:lsdException w:name="Table Columns 5" w:semiHidden="1" w:unhideWhenUsed="1"/>
+    <w:lsdException w:name="Table Grid 1" w:semiHidden="1" w:unhideWhenUsed="1"/>
+    <w:lsdException w:name="Table Grid 2" w:semiHidden="1" w:unhideWhenUsed="1"/>
+    <w:lsdException w:name="Table Grid 3" w:semiHidden="1" w:unhideWhenUsed="1"/>
+    <w:lsdException w:name="Table Grid 4" w:semiHidden="1" w:unhideWhenUsed="1"/>
+    <w:lsdException w:name="Table Grid 5" w:semiHidden="1" w:unhideWhenUsed="1"/>
+    <w:lsdException w:name="Table Grid 6" w:semiHidden="1" w:unhideWhenUsed="1"/>
+    <w:lsdException w:name="Table Grid 7" w:semiHidden="1" w:unhideWhenUsed="1"/>
+    <w:lsdException w:name="Table Grid 8" w:semiHidden="1" w:unhideWhenUsed="1"/>
+    <w:lsdException w:name="Table List 1" w:semiHidden="1" w:unhideWhenUsed="1"/>
+    <w:lsdException w:name="Table List 2" w:semiHidden="1" w:unhideWhenUsed="1"/>
+    <w:lsdException w:name="Table List 3" w:semiHidden="1" w:unhideWhenUsed="1"/>
+    <w:lsdException w:name="Table List 4" w:semiHidden="1" w:unhideWhenUsed="1"/>
+    <w:lsdException w:name="Table List 5" w:semiHidden="1" w:unhideWhenUsed="1"/>
+    <w:lsdException w:name="Table List 6" w:semiHidden="1" w:unhideWhenUsed="1"/>
+    <w:lsdException w:name="Table List 7" w:semiHidden="1" w:unhideWhenUsed="1"/>
+    <w:lsdException w:name="Table List 8" w:semiHidden="1" w:unhideWhenUsed="1"/>
+    <w:lsdException w:name="Table 3D effects 1" w:semiHidden="1" w:unhideWhenUsed="1"/>
+    <w:lsdException w:name="Table 3D effects 2" w:semiHidden="1" w:unhideWhenUsed="1"/>
+    <w:lsdException w:name="Table 3D effects 3" w:semiHidden="1" w:unhideWhenUsed="1"/>
+    <w:lsdException w:name="Table Contemporary" w:semiHidden="1" w:unhideWhenUsed="1"/>
+    <w:lsdException w:name="Table Elegant" w:semiHidden="1" w:unhideWhenUsed="1"/>
+    <w:lsdException w:name="Table Professional" w:semiHidden="1" w:unhideWhenUsed="1"/>
+    <w:lsdException w:name="Table Subtle 1" w:semiHidden="1" w:unhideWhenUsed="1"/>
+    <w:lsdException w:name="Table Subtle 2" w:semiHidden="1" w:unhideWhenUsed="1"/>
+    <w:lsdException w:name="Table Web 1" w:semiHidden="1" w:unhideWhenUsed="1"/>
+    <w:lsdException w:name="Table Web 2" w:semiHidden="1" w:unhideWhenUsed="1"/>
+    <w:lsdException w:name="Table Web 3" w:semiHidden="1" w:unhideWhenUsed="1"/>
+    <w:lsdException w:name="Balloon Text" w:semiHidden="1" w:unhideWhenUsed="1"/>
+    <w:lsdException w:name="Table Grid" w:uiPriority="59"/>
+    <w:lsdException w:name="Table Theme" w:semiHidden="1" w:unhideWhenUsed="1"/>
+    <w:lsdException w:name="Placeholder Text" w:semiHidden="1"/>
+    <w:lsdException w:name="No Spacing" w:uiPriority="1" w:qFormat="1"/>
+    <w:lsdException w:name="Light Shading" w:uiPriority="60"/>
+    <w:lsdException w:name="Light List" w:uiPriority="61"/>
+    <w:lsdException w:name="Light Grid" w:uiPriority="62"/>
+    <w:lsdException w:name="Medium Shading 1" w:uiPriority="63"/>
+    <w:lsdException w:name="Medium Shading 2" w:uiPriority="64"/>
+    <w:lsdException w:name="Medium List 1" w:uiPriority="65"/>
+    <w:lsdException w:name="Medium List 2" w:uiPriority="66"/>
+    <w:lsdException w:name="Medium Grid 1" w:uiPriority="67"/>
+    <w:lsdException w:name="Medium Grid 2" w:uiPriority="68"/>
+    <w:lsdException w:name="Medium Grid 3" w:uiPriority="69"/>
+    <w:lsdException w:name="Dark List" w:uiPriority="70"/>
+    <w:lsdException w:name="Colorful Shading" w:uiPriority="71"/>
+    <w:lsdException w:name="Colorful List" w:uiPriority="72"/>
+    <w:lsdException w:name="Colorful Grid" w:uiPriority="73"/>
+    <w:lsdException w:name="Light Shading Accent 1" w:uiPriority="60"/>
+    <w:lsdException w:name="Light List Accent 1" w:uiPriority="61"/>
+    <w:lsdException w:name="Light Grid Accent 1" w:uiPriority="62"/>
+    <w:lsdException w:name="Medium Shading 1 Accent 1" w:uiPriority="63"/>
+    <w:lsdException w:name="Medium Shading 2 Accent 1" w:uiPriority="64"/>
+    <w:lsdException w:name="Medium List 1 Accent 1" w:uiPriority="65"/>
+    <w:lsdException w:name="Revision" w:semiHidden="1"/>
+    <w:lsdException w:name="List Paragraph" w:uiPriority="34" w:qFormat="1"/>
+    <w:lsdException w:name="Quote" w:uiPriority="29" w:qFormat="1"/>
+    <w:lsdException w:name="Intense Quote" w:uiPriority="30" w:qFormat="1"/>
+    <w:lsdException w:name="Medium List 2 Accent 1" w:uiPriority="66"/>
+    <w:lsdException w:name="Medium Grid 1 Accent 1" w:uiPriority="67"/>
+    <w:lsdException w:name="Medium Grid 2 Accent 1" w:uiPriority="68"/>
+    <w:lsdException w:name="Medium Grid 3 Accent 1" w:uiPriority="69"/>
+    <w:lsdException w:name="Dark List Accent 1" w:uiPriority="70"/>
+    <w:lsdException w:name="Colorful Shading Accent 1" w:uiPriority="71"/>
+    <w:lsdException w:name="Colorful List Accent 1" w:uiPriority="72"/>
+    <w:lsdException w:name="Colorful Grid Accent 1" w:uiPriority="73"/>
+    <w:lsdException w:name="Light Shading Accent 2" w:uiPriority="60"/>
+    <w:lsdException w:name="Light List Accent 2" w:uiPriority="61"/>
+    <w:lsdException w:name="Light Grid Accent 2" w:uiPriority="62"/>
+    <w:lsdException w:name="Medium Shading 1 Accent 2" w:uiPriority="63"/>
+    <w:lsdException w:name="Medium Shading 2 Accent 2" w:uiPriority="64"/>
+    <w:lsdException w:name="Medium List 1 Accent 2" w:uiPriority="65"/>
+    <w:lsdException w:name="Medium List 2 Accent 2" w:uiPriority="66"/>
+    <w:lsdException w:name="Medium Grid 1 Accent 2" w:uiPriority="67"/>
+    <w:lsdException w:name="Medium Grid 2 Accent 2" w:uiPriority="68"/>
+    <w:lsdException w:name="Medium Grid 3 Accent 2" w:uiPriority="69"/>
+    <w:lsdException w:name="Dark List Accent 2" w:uiPriority="70"/>
+    <w:lsdException w:name="Colorful Shading Accent 2" w:uiPriority="71"/>
+    <w:lsdException w:name="Colorful List Accent 2" w:uiPriority="72"/>
+    <w:lsdException w:name="Colorful Grid Accent 2" w:uiPriority="73"/>
+    <w:lsdException w:name="Light Shading Accent 3" w:uiPriority="60"/>
+    <w:lsdException w:name="Light List Accent 3" w:uiPriority="61"/>
+    <w:lsdException w:name="Light Grid Accent 3" w:uiPriority="62"/>
+    <w:lsdException w:name="Medium Shading 1 Accent 3" w:uiPriority="63"/>
+    <w:lsdException w:name="Medium Shading 2 Accent 3" w:uiPriority="64"/>
+    <w:lsdException w:name="Medium List 1 Accent 3" w:uiPriority="65"/>
+    <w:lsdException w:name="Medium List 2 Accent 3" w:uiPriority="66"/>
+    <w:lsdException w:name="Medium Grid 1 Accent 3" w:uiPriority="67"/>
+    <w:lsdException w:name="Medium Grid 2 Accent 3" w:uiPriority="68"/>
+    <w:lsdException w:name="Medium Grid 3 Accent 3" w:uiPriority="69"/>
+    <w:lsdException w:name="Dark List Accent 3" w:uiPriority="70"/>
+    <w:lsdException w:name="Colorful Shading Accent 3" w:uiPriority="71"/>
+    <w:lsdException w:name="Colorful List Accent 3" w:uiPriority="72"/>
+    <w:lsdException w:name="Colorful Grid Accent 3" w:uiPriority="73"/>
+    <w:lsdException w:name="Light Shading Accent 4" w:uiPriority="60"/>
+    <w:lsdException w:name="Light List Accent 4" w:uiPriority="61"/>
+    <w:lsdException w:name="Light Grid Accent 4" w:uiPriority="62"/>
+    <w:lsdException w:name="Medium Shading 1 Accent 4" w:uiPriority="63"/>
+    <w:lsdException w:name="Medium Shading 2 Accent 4" w:uiPriority="64"/>
+    <w:lsdException w:name="Medium List 1 Accent 4" w:uiPriority="65"/>
+    <w:lsdException w:name="Medium List 2 Accent 4" w:uiPriority="66"/>
+    <w:lsdException w:name="Medium Grid 1 Accent 4" w:uiPriority="67"/>
+    <w:lsdException w:name="Medium Grid 2 Accent 4" w:uiPriority="68"/>
+    <w:lsdException w:name="Medium Grid 3 Accent 4" w:uiPriority="69"/>
+    <w:lsdException w:name="Dark List Accent 4" w:uiPriority="70"/>
+    <w:lsdException w:name="Colorful Shading Accent 4" w:uiPriority="71"/>
+    <w:lsdException w:name="Colorful List Accent 4" w:uiPriority="72"/>
+    <w:lsdException w:name="Colorful Grid Accent 4" w:uiPriority="73"/>
+    <w:lsdException w:name="Light Shading Accent 5" w:uiPriority="60"/>
+    <w:lsdException w:name="Light List Accent 5" w:uiPriority="61"/>
+    <w:lsdException w:name="Light Grid Accent 5" w:uiPriority="62"/>
+    <w:lsdException w:name="Medium Shading 1 Accent 5" w:uiPriority="63"/>
+    <w:lsdException w:name="Medium Shading 2 Accent 5" w:uiPriority="64"/>
+    <w:lsdException w:name="Medium List 1 Accent 5" w:uiPriority="65"/>
+    <w:lsdException w:name="Medium List 2 Accent 5" w:uiPriority="66"/>
+    <w:lsdException w:name="Medium Grid 1 Accent 5" w:uiPriority="67"/>
+    <w:lsdException w:name="Medium Grid 2 Accent 5" w:uiPriority="68"/>
+    <w:lsdException w:name="Medium Grid 3 Accent 5" w:uiPriority="69"/>
+    <w:lsdException w:name="Dark List Accent 5" w:uiPriority="70"/>
+    <w:lsdException w:name="Colorful Shading Accent 5" w:uiPriority="71"/>
+    <w:lsdException w:name="Colorful List Accent 5" w:uiPriority="72"/>
+    <w:lsdException w:name="Colorful Grid Accent 5" w:uiPriority="73"/>
+    <w:lsdException w:name="Light Shading Accent 6" w:uiPriority="60"/>
+    <w:lsdException w:name="Light List Accent 6" w:uiPriority="61"/>
+    <w:lsdException w:name="Light Grid Accent 6" w:uiPriority="62"/>
+    <w:lsdException w:name="Medium Shading 1 Accent 6" w:uiPriority="63"/>
+    <w:lsdException w:name="Medium Shading 2 Accent 6" w:uiPriority="64"/>
+    <w:lsdException w:name="Medium List 1 Accent 6" w:uiPriority="65"/>
+    <w:lsdException w:name="Medium List 2 Accent 6" w:uiPriority="66"/>
+    <w:lsdException w:name="Medium Grid 1 Accent 6" w:uiPriority="67"/>
+    <w:lsdException w:name="Medium Grid 2 Accent 6" w:uiPriority="68"/>
+    <w:lsdException w:name="Medium Grid 3 Accent 6" w:uiPriority="69"/>
+    <w:lsdException w:name="Dark List Accent 6" w:uiPriority="70"/>
+    <w:lsdException w:name="Colorful Shading Accent 6" w:uiPriority="71"/>
+    <w:lsdException w:name="Colorful List Accent 6" w:uiPriority="72"/>
+    <w:lsdException w:name="Colorful Grid Accent 6" w:uiPriority="73"/>
+    <w:lsdException w:name="Subtle Emphasis" w:uiPriority="19" w:qFormat="1"/>
+    <w:lsdException w:name="Intense Emphasis" w:uiPriority="21" w:qFormat="1"/>
+    <w:lsdException w:name="Subtle Reference" w:uiPriority="31" w:qFormat="1"/>
+    <w:lsdException w:name="Intense Reference" w:uiPriority="32" w:qFormat="1"/>
+    <w:lsdException w:name="Book Title" w:uiPriority="33" w:qFormat="1"/>
+    <w:lsdException w:name="Bibliography" w:semiHidden="1" w:uiPriority="37" w:unhideWhenUsed="1"/>
+    <w:lsdException w:name="TOC Heading" w:semiHidden="1" w:uiPriority="39" w:unhideWhenUsed="1" w:qFormat="1"/>
+    <w:lsdException w:name="Plain Table 1" w:uiPriority="41"/>
+    <w:lsdException w:name="Plain Table 2" w:uiPriority="42"/>
+    <w:lsdException w:name="Plain Table 3" w:uiPriority="43"/>
+    <w:lsdException w:name="Plain Table 4" w:uiPriority="44"/>
+    <w:lsdException w:name="Plain Table 5" w:uiPriority="45"/>
+    <w:lsdException w:name="Grid Table Light" w:uiPriority="40"/>
+    <w:lsdException w:name="Grid Table 1 Light" w:uiPriority="46"/>
+    <w:lsdException w:name="Grid Table 2" w:uiPriority="47"/>
+    <w:lsdException w:name="Grid Table 3" w:uiPriority="48"/>
+    <w:lsdException w:name="Grid Table 4" w:uiPriority="49"/>
+    <w:lsdException w:name="Grid Table 5 Dark" w:uiPriority="50"/>
+    <w:lsdException w:name="Grid Table 6 Colorful" w:uiPriority="51"/>
+    <w:lsdException w:name="Grid Table 7 Colorful" w:uiPriority="52"/>
+    <w:lsdException w:name="Grid Table 1 Light Accent 1" w:uiPriority="46"/>
+    <w:lsdException w:name="Grid Table 2 Accent 1" w:uiPriority="47"/>
+    <w:lsdException w:name="Grid Table 3 Accent 1" w:uiPriority="48"/>
+    <w:lsdException w:name="Grid Table 4 Accent 1" w:uiPriority="49"/>
+    <w:lsdException w:name="Grid Table 5 Dark Accent 1" w:uiPriority="50"/>
+    <w:lsdException w:name="Grid Table 6 Colorful Accent 1" w:uiPriority="51"/>
+    <w:lsdException w:name="Grid Table 7 Colorful Accent 1" w:uiPriority="52"/>
+    <w:lsdException w:name="Grid Table 1 Light Accent 2" w:uiPriority="46"/>
+    <w:lsdException w:name="Grid Table 2 Accent 2" w:uiPriority="47"/>
+    <w:lsdException w:name="Grid Table 3 Accent 2" w:uiPriority="48"/>
+    <w:lsdException w:name="Grid Table 4 Accent 2" w:uiPriority="49"/>
+    <w:lsdException w:name="Grid Table 5 Dark Accent 2" w:uiPriority="50"/>
+    <w:lsdException w:name="Grid Table 6 Colorful Accent 2" w:uiPriority="51"/>
+    <w:lsdException w:name="Grid Table 7 Colorful Accent 2" w:uiPriority="52"/>
+    <w:lsdException w:name="Grid Table 1 Light Accent 3" w:uiPriority="46"/>
+    <w:lsdException w:name="Grid Table 2 Accent 3" w:uiPriority="47"/>
+    <w:lsdException w:name="Grid Table 3 Accent 3" w:uiPriority="48"/>
+    <w:lsdException w:name="Grid Table 4 Accent 3" w:uiPriority="49"/>
+    <w:lsdException w:name="Grid Table 5 Dark Accent 3" w:uiPriority="50"/>
+    <w:lsdException w:name="Grid Table 6 Colorful Accent 3" w:uiPriority="51"/>
+    <w:lsdException w:name="Grid Table 7 Colorful Accent 3" w:uiPriority="52"/>
+    <w:lsdException w:name="Grid Table 1 Light Accent 4" w:uiPriority="46"/>
+    <w:lsdException w:name="Grid Table 2 Accent 4" w:uiPriority="47"/>
+    <w:lsdException w:name="Grid Table 3 Accent 4" w:uiPriority="48"/>
+    <w:lsdException w:name="Grid Table 4 Accent 4" w:uiPriority="49"/>
+    <w:lsdException w:name="Grid Table 5 Dark Accent 4" w:uiPriority="50"/>
+    <w:lsdException w:name="Grid Table 6 Colorful Accent 4" w:uiPriority="51"/>
+    <w:lsdException w:name="Grid Table 7 Colorful Accent 4" w:uiPriority="52"/>
+    <w:lsdException w:name="Grid Table 1 Light Accent 5" w:uiPriority="46"/>
+    <w:lsdException w:name="Grid Table 2 Accent 5" w:uiPriority="47"/>
+    <w:lsdException w:name="Grid Table 3 Accent 5" w:uiPriority="48"/>
+    <w:lsdException w:name="Grid Table 4 Accent 5" w:uiPriority="49"/>
+    <w:lsdException w:name="Grid Table 5 Dark Accent 5" w:uiPriority="50"/>
+    <w:lsdException w:name="Grid Table 6 Colorful Accent 5" w:uiPriority="51"/>
+    <w:lsdException w:name="Grid Table 7 Colorful Accent 5" w:uiPriority="52"/>
+    <w:lsdException w:name="Grid Table 1 Light Accent 6" w:uiPriority="46"/>
+    <w:lsdException w:name="Grid Table 2 Accent 6" w:uiPriority="47"/>
+    <w:lsdException w:name="Grid Table 3 Accent 6" w:uiPriority="48"/>
+    <w:lsdException w:name="Grid Table 4 Accent 6" w:uiPriority="49"/>
+    <w:lsdException w:name="Grid Table 5 Dark Accent 6" w:uiPriority="50"/>
+    <w:lsdException w:name="Grid Table 6 Colorful Accent 6" w:uiPriority="51"/>
+    <w:lsdException w:name="Grid Table 7 Colorful Accent 6" w:uiPriority="52"/>
+    <w:lsdException w:name="List Table 1 Light" w:uiPriority="46"/>
+    <w:lsdException w:name="List Table 2" w:uiPriority="47"/>
+    <w:lsdException w:name="List Table 3" w:uiPriority="48"/>
+    <w:lsdException w:name="List Table 4" w:uiPriority="49"/>
+    <w:lsdException w:name="List Table 5 Dark" w:uiPriority="50"/>
+    <w:lsdException w:name="List Table 6 Colorful" w:uiPriority="51"/>
+    <w:lsdException w:name="List Table 7 Colorful" w:uiPriority="52"/>
+    <w:lsdException w:name="List Table 1 Light Accent 1" w:uiPriority="46"/>
+    <w:lsdException w:name="List Table 2 Accent 1" w:uiPriority="47"/>
+    <w:lsdException w:name="List Table 3 Accent 1" w:uiPriority="48"/>
+    <w:lsdException w:name="List Table 4 Accent 1" w:uiPriority="49"/>
+    <w:lsdException w:name="List Table 5 Dark Accent 1" w:uiPriority="50"/>
+    <w:lsdException w:name="List Table 6 Colorful Accent 1" w:uiPriority="51"/>
+    <w:lsdException w:name="List Table 7 Colorful Accent 1" w:uiPriority="52"/>
+    <w:lsdException w:name="List Table 1 Light Accent 2" w:uiPriority="46"/>
+    <w:lsdException w:name="List Table 2 Accent 2" w:uiPriority="47"/>
+    <w:lsdException w:name="List Table 3 Accent 2" w:uiPriority="48"/>
+    <w:lsdException w:name="List Table 4 Accent 2" w:uiPriority="49"/>
+    <w:lsdException w:name="List Table 5 Dark Accent 2" w:uiPriority="50"/>
+    <w:lsdException w:name="List Table 6 Colorful Accent 2" w:uiPriority="51"/>
+    <w:lsdException w:name="List Table 7 Colorful Accent 2" w:uiPriority="52"/>
+    <w:lsdException w:name="List Table 1 Light Accent 3" w:uiPriority="46"/>
+    <w:lsdException w:name="List Table 2 Accent 3" w:uiPriority="47"/>
+    <w:lsdException w:name="List Table 3 Accent 3" w:uiPriority="48"/>
+    <w:lsdException w:name="List Table 4 Accent 3" w:uiPriority="49"/>
+    <w:lsdException w:name="List Table 5 Dark Accent 3" w:uiPriority="50"/>
+    <w:lsdException w:name="List Table 6 Colorful Accent 3" w:uiPriority="51"/>
+    <w:lsdException w:name="List Table 7 Colorful Accent 3" w:uiPriority="52"/>
+    <w:lsdException w:name="List Table 1 Light Accent 4" w:uiPriority="46"/>
+    <w:lsdException w:name="List Table 2 Accent 4" w:uiPriority="47"/>
+    <w:lsdException w:name="List Table 3 Accent 4" w:uiPriority="48"/>
+    <w:lsdException w:name="List Table 4 Accent 4" w:uiPriority="49"/>
+    <w:lsdException w:name="List Table 5 Dark Accent 4" w:uiPriority="50"/>
+    <w:lsdException w:name="List Table 6 Colorful Accent 4" w:uiPriority="51"/>
+    <w:lsdException w:name="List Table 7 Colorful Accent 4" w:uiPriority="52"/>
+    <w:lsdException w:name="List Table 1 Light Accent 5" w:uiPriority="46"/>
+    <w:lsdException w:name="List Table 2 Accent 5" w:uiPriority="47"/>
+    <w:lsdException w:name="List Table 3 Accent 5" w:uiPriority="48"/>
+    <w:lsdException w:name="List Table 4 Accent 5" w:uiPriority="49"/>
+    <w:lsdException w:name="List Table 5 Dark Accent 5" w:uiPriority="50"/>
+    <w:lsdException w:name="List Table 6 Colorful Accent 5" w:uiPriority="51"/>
+    <w:lsdException w:name="List Table 7 Colorful Accent 5" w:uiPriority="52"/>
+    <w:lsdException w:name="List Table 1 Light Accent 6" w:uiPriority="46"/>
+    <w:lsdException w:name="List Table 2 Accent 6" w:uiPriority="47"/>
+    <w:lsdException w:name="List Table 3 Accent 6" w:uiPriority="48"/>
+    <w:lsdException w:name="List Table 4 Accent 6" w:uiPriority="49"/>
+    <w:lsdException w:name="List Table 5 Dark Accent 6" w:uiPriority="50"/>
+    <w:lsdException w:name="List Table 6 Colorful Accent 6" w:uiPriority="51"/>
+    <w:lsdException w:name="List Table 7 Colorful Accent 6" w:uiPriority="52"/>
   </w:latentStyles>
   <w:style w:type="paragraph" w:default="1" w:styleId="Normal">
     <w:name w:val="Normal"/>

</xml_diff>

<commit_message>
tfs3179 - ecl kudos feed and tfs3186 - ecl high 5 csat data feed
git-tfs-id: [https://tfs.omnicloud.local/tfs/cco%20program/]$/eCoaching_V2;C34726
</commit_message>
<xml_diff>
--- a/Requirements/Misc/eCL_Overview.docx
+++ b/Requirements/Misc/eCL_Overview.docx
@@ -1171,7 +1171,23 @@
           <w:sz w:val="24"/>
           <w:szCs w:val="24"/>
         </w:rPr>
-        <w:t xml:space="preserve">  There has been talk about a data feed from Security as well.</w:t>
+        <w:t xml:space="preserve">  </w:t>
+      </w:r>
+      <w:r>
+        <w:rPr>
+          <w:rFonts w:ascii="Times New Roman" w:hAnsi="Times New Roman" w:cs="Times New Roman"/>
+          <w:sz w:val="24"/>
+          <w:szCs w:val="24"/>
+        </w:rPr>
+        <w:t xml:space="preserve">There are also reports from Training and Quality with data feeds which will generate coaching logs.  </w:t>
+      </w:r>
+      <w:r>
+        <w:rPr>
+          <w:rFonts w:ascii="Times New Roman" w:hAnsi="Times New Roman" w:cs="Times New Roman"/>
+          <w:sz w:val="24"/>
+          <w:szCs w:val="24"/>
+        </w:rPr>
+        <w:t>There has been talk about a data feed from Security as well.</w:t>
       </w:r>
       <w:r>
         <w:rPr>
@@ -1619,7 +1635,6 @@
           <w:sz w:val="24"/>
           <w:szCs w:val="24"/>
         </w:rPr>
-        <w:lastRenderedPageBreak/>
         <w:t>Behavior of a CSR can also lead to a progressive disciplinary warning, categorized as Verbal, Written</w:t>
       </w:r>
       <w:r>
@@ -2175,6 +2190,7 @@
           <w:sz w:val="24"/>
           <w:szCs w:val="24"/>
         </w:rPr>
+        <w:lastRenderedPageBreak/>
         <w:t>logs and their teams’ logs</w:t>
       </w:r>
       <w:r>
@@ -2191,16 +2207,7 @@
           <w:sz w:val="24"/>
           <w:szCs w:val="24"/>
         </w:rPr>
-        <w:t xml:space="preserve">.  They also have a My Submissions dashboard and </w:t>
-      </w:r>
-      <w:r>
-        <w:rPr>
-          <w:rFonts w:ascii="Times New Roman" w:hAnsi="Times New Roman" w:cs="Times New Roman"/>
-          <w:sz w:val="24"/>
-          <w:szCs w:val="24"/>
-        </w:rPr>
-        <w:lastRenderedPageBreak/>
-        <w:t>access to the Historical dashboard.</w:t>
+        <w:t>.  They also have a My Submissions dashboard and access to the Historical dashboard.</w:t>
       </w:r>
       <w:r>
         <w:rPr>
@@ -2391,15 +2398,7 @@
           <w:sz w:val="24"/>
           <w:szCs w:val="24"/>
         </w:rPr>
-        <w:t xml:space="preserve"> provides a way to survey CSRs regarding their coaching experience.  Based on certain criteria, CSRs will receive an email notification to follow a link and complete a series of survey questions.</w:t>
-      </w:r>
-      <w:r>
-        <w:rPr>
-          <w:rFonts w:ascii="Times New Roman" w:hAnsi="Times New Roman" w:cs="Times New Roman"/>
-          <w:sz w:val="24"/>
-          <w:szCs w:val="24"/>
-        </w:rPr>
-        <w:t xml:space="preserve">  </w:t>
+        <w:t xml:space="preserve"> provides a way to survey CSRs regarding their coaching experience.  Based on certain criteria, CSRs will receive an email notification to follow a link and complete a series of survey questions.  </w:t>
       </w:r>
     </w:p>
     <w:p>
@@ -2457,7 +2456,23 @@
           <w:sz w:val="24"/>
           <w:szCs w:val="24"/>
         </w:rPr>
-        <w:t xml:space="preserve">Frequently, John is asked to inactivate coaching </w:t>
+        <w:t xml:space="preserve">Frequently, </w:t>
+      </w:r>
+      <w:r>
+        <w:rPr>
+          <w:rFonts w:ascii="Times New Roman" w:hAnsi="Times New Roman" w:cs="Times New Roman"/>
+          <w:sz w:val="24"/>
+          <w:szCs w:val="24"/>
+        </w:rPr>
+        <w:t xml:space="preserve">there is a need to </w:t>
+      </w:r>
+      <w:r>
+        <w:rPr>
+          <w:rFonts w:ascii="Times New Roman" w:hAnsi="Times New Roman" w:cs="Times New Roman"/>
+          <w:sz w:val="24"/>
+          <w:szCs w:val="24"/>
+        </w:rPr>
+        <w:t xml:space="preserve">inactivate coaching </w:t>
       </w:r>
       <w:r>
         <w:rPr>
@@ -2481,7 +2496,7 @@
           <w:sz w:val="24"/>
           <w:szCs w:val="24"/>
         </w:rPr>
-        <w:t>He can create a comma delimited file with the form names to be inactivated and place it in a particular folder.  A job will process the file and inactivate the corresponding logs.</w:t>
+        <w:t>An Administration Tool was developed so Managers in each modules and inactivate, reactivate, and reassign coaching logs and inactivate and reactivate warning logs.</w:t>
       </w:r>
     </w:p>
     <w:p>

</xml_diff>